<commit_message>
Add notes from meeting
</commit_message>
<xml_diff>
--- a/thesis/Logboek.docx
+++ b/thesis/Logboek.docx
@@ -414,160 +414,32 @@
     <w:p>
       <w:pPr>
         <w:pStyle w:val="Normal"/>
-        <w:spacing w:before="7668" w:after="0"/>
-        <w:rPr>
-          <w:rFonts w:eastAsia="Times New Roman" w:cs="Arial"/>
+        <w:rPr>
+          <w:rFonts w:ascii="Arial" w:hAnsi="Arial" w:eastAsia="Times New Roman" w:cs="Arial"/>
+          <w:b w:val="false"/>
+          <w:b w:val="false"/>
+          <w:bCs w:val="false"/>
           <w:color w:val="auto"/>
           <w:kern w:val="0"/>
           <w:sz w:val="20"/>
           <w:szCs w:val="20"/>
-          <w:lang w:val="nl-BE" w:eastAsia="en-US" w:bidi="ar-SA"/>
-        </w:rPr>
-      </w:pPr>
-      <w:r>
-        <w:rPr>
-          <w:rFonts w:eastAsia="Times New Roman" w:cs="Arial"/>
+          <w:u w:val="none"/>
+          <w:lang w:val="nl-BE" w:eastAsia="en-US" w:bidi="ar-SA"/>
+        </w:rPr>
+      </w:pPr>
+      <w:r>
+        <w:rPr>
+          <w:rFonts w:eastAsia="Times New Roman" w:cs="Arial"/>
+          <w:b w:val="false"/>
+          <w:bCs w:val="false"/>
           <w:color w:val="auto"/>
           <w:kern w:val="0"/>
           <w:sz w:val="20"/>
           <w:szCs w:val="20"/>
-          <w:lang w:val="nl-BE" w:eastAsia="en-US" w:bidi="ar-SA"/>
-        </w:rPr>
-        <w:drawing>
-          <wp:anchor behindDoc="0" distT="0" distB="0" distL="0" distR="0" simplePos="0" locked="0" layoutInCell="1" allowOverlap="1" relativeHeight="46">
-            <wp:simplePos x="0" y="0"/>
-            <wp:positionH relativeFrom="column">
-              <wp:align>center</wp:align>
-            </wp:positionH>
-            <wp:positionV relativeFrom="paragraph">
-              <wp:posOffset>635</wp:posOffset>
-            </wp:positionV>
-            <wp:extent cx="6077585" cy="3128010"/>
-            <wp:effectExtent l="0" t="0" r="0" b="0"/>
-            <wp:wrapSquare wrapText="largest"/>
-            <wp:docPr id="1" name="Afbeelding1" descr=""/>
-            <wp:cNvGraphicFramePr>
-              <a:graphicFrameLocks xmlns:a="http://schemas.openxmlformats.org/drawingml/2006/main" noChangeAspect="1"/>
-            </wp:cNvGraphicFramePr>
-            <a:graphic xmlns:a="http://schemas.openxmlformats.org/drawingml/2006/main">
-              <a:graphicData uri="http://schemas.openxmlformats.org/drawingml/2006/picture">
-                <pic:pic xmlns:pic="http://schemas.openxmlformats.org/drawingml/2006/picture">
-                  <pic:nvPicPr>
-                    <pic:cNvPr id="1" name="Afbeelding1" descr=""/>
-                    <pic:cNvPicPr>
-                      <a:picLocks noChangeAspect="1" noChangeArrowheads="1"/>
-                    </pic:cNvPicPr>
-                  </pic:nvPicPr>
-                  <pic:blipFill>
-                    <a:blip r:embed="rId5"/>
-                    <a:stretch>
-                      <a:fillRect/>
-                    </a:stretch>
-                  </pic:blipFill>
-                  <pic:spPr bwMode="auto">
-                    <a:xfrm>
-                      <a:off x="0" y="0"/>
-                      <a:ext cx="6077585" cy="3128010"/>
-                    </a:xfrm>
-                    <a:prstGeom prst="rect">
-                      <a:avLst/>
-                    </a:prstGeom>
-                  </pic:spPr>
-                </pic:pic>
-              </a:graphicData>
-            </a:graphic>
-          </wp:anchor>
-        </w:drawing>
-        <w:drawing>
-          <wp:anchor behindDoc="0" distT="0" distB="0" distL="0" distR="0" simplePos="0" locked="0" layoutInCell="1" allowOverlap="1" relativeHeight="47">
-            <wp:simplePos x="0" y="0"/>
-            <wp:positionH relativeFrom="column">
-              <wp:posOffset>0</wp:posOffset>
-            </wp:positionH>
-            <wp:positionV relativeFrom="paragraph">
-              <wp:posOffset>3127375</wp:posOffset>
-            </wp:positionV>
-            <wp:extent cx="6077585" cy="271145"/>
-            <wp:effectExtent l="0" t="0" r="0" b="0"/>
-            <wp:wrapSquare wrapText="largest"/>
-            <wp:docPr id="2" name="Afbeelding2" descr=""/>
-            <wp:cNvGraphicFramePr>
-              <a:graphicFrameLocks xmlns:a="http://schemas.openxmlformats.org/drawingml/2006/main" noChangeAspect="1"/>
-            </wp:cNvGraphicFramePr>
-            <a:graphic xmlns:a="http://schemas.openxmlformats.org/drawingml/2006/main">
-              <a:graphicData uri="http://schemas.openxmlformats.org/drawingml/2006/picture">
-                <pic:pic xmlns:pic="http://schemas.openxmlformats.org/drawingml/2006/picture">
-                  <pic:nvPicPr>
-                    <pic:cNvPr id="2" name="Afbeelding2" descr=""/>
-                    <pic:cNvPicPr>
-                      <a:picLocks noChangeAspect="1" noChangeArrowheads="1"/>
-                    </pic:cNvPicPr>
-                  </pic:nvPicPr>
-                  <pic:blipFill>
-                    <a:blip r:embed="rId6"/>
-                    <a:stretch>
-                      <a:fillRect/>
-                    </a:stretch>
-                  </pic:blipFill>
-                  <pic:spPr bwMode="auto">
-                    <a:xfrm>
-                      <a:off x="0" y="0"/>
-                      <a:ext cx="6077585" cy="271145"/>
-                    </a:xfrm>
-                    <a:prstGeom prst="rect">
-                      <a:avLst/>
-                    </a:prstGeom>
-                  </pic:spPr>
-                </pic:pic>
-              </a:graphicData>
-            </a:graphic>
-          </wp:anchor>
-        </w:drawing>
-        <w:drawing>
-          <wp:anchor behindDoc="0" distT="0" distB="0" distL="0" distR="0" simplePos="0" locked="0" layoutInCell="1" allowOverlap="1" relativeHeight="48">
-            <wp:simplePos x="0" y="0"/>
-            <wp:positionH relativeFrom="column">
-              <wp:posOffset>0</wp:posOffset>
-            </wp:positionH>
-            <wp:positionV relativeFrom="paragraph">
-              <wp:posOffset>3397885</wp:posOffset>
-            </wp:positionV>
-            <wp:extent cx="6077585" cy="1470025"/>
-            <wp:effectExtent l="0" t="0" r="0" b="0"/>
-            <wp:wrapSquare wrapText="largest"/>
-            <wp:docPr id="3" name="Afbeelding3" descr=""/>
-            <wp:cNvGraphicFramePr>
-              <a:graphicFrameLocks xmlns:a="http://schemas.openxmlformats.org/drawingml/2006/main" noChangeAspect="1"/>
-            </wp:cNvGraphicFramePr>
-            <a:graphic xmlns:a="http://schemas.openxmlformats.org/drawingml/2006/main">
-              <a:graphicData uri="http://schemas.openxmlformats.org/drawingml/2006/picture">
-                <pic:pic xmlns:pic="http://schemas.openxmlformats.org/drawingml/2006/picture">
-                  <pic:nvPicPr>
-                    <pic:cNvPr id="3" name="Afbeelding3" descr=""/>
-                    <pic:cNvPicPr>
-                      <a:picLocks noChangeAspect="1" noChangeArrowheads="1"/>
-                    </pic:cNvPicPr>
-                  </pic:nvPicPr>
-                  <pic:blipFill>
-                    <a:blip r:embed="rId7"/>
-                    <a:stretch>
-                      <a:fillRect/>
-                    </a:stretch>
-                  </pic:blipFill>
-                  <pic:spPr bwMode="auto">
-                    <a:xfrm>
-                      <a:off x="0" y="0"/>
-                      <a:ext cx="6077585" cy="1470025"/>
-                    </a:xfrm>
-                    <a:prstGeom prst="rect">
-                      <a:avLst/>
-                    </a:prstGeom>
-                  </pic:spPr>
-                </pic:pic>
-              </a:graphicData>
-            </a:graphic>
-          </wp:anchor>
-        </w:drawing>
+          <w:u w:val="none"/>
+          <w:lang w:val="nl-BE" w:eastAsia="en-US" w:bidi="ar-SA"/>
+        </w:rPr>
+        <w:t>TODO</w:t>
       </w:r>
       <w:r>
         <w:br w:type="page"/>
@@ -576,32 +448,47 @@
     <w:p>
       <w:pPr>
         <w:pStyle w:val="Normal"/>
-        <w:rPr>
-          <w:b/>
+        <w:rPr/>
+      </w:pPr>
+      <w:r>
+        <w:rPr>
           <w:b/>
           <w:bCs/>
           <w:sz w:val="28"/>
           <w:szCs w:val="28"/>
           <w:u w:val="single"/>
         </w:rPr>
-      </w:pPr>
-      <w:r>
-        <w:rPr>
-          <w:b/>
-          <w:bCs/>
-          <w:sz w:val="28"/>
-          <w:szCs w:val="28"/>
+        <w:t>Week 0 – maandag 3/02/2020 tot vrijdag 7/02/2020:</w:t>
+      </w:r>
+    </w:p>
+    <w:p>
+      <w:pPr>
+        <w:pStyle w:val="Normal"/>
+        <w:rPr/>
+      </w:pPr>
+      <w:r>
+        <w:rPr>
+          <w:rFonts w:eastAsia="Times New Roman" w:cs="Arial"/>
+          <w:b w:val="false"/>
+          <w:bCs w:val="false"/>
+          <w:color w:val="auto"/>
+          <w:kern w:val="0"/>
+          <w:sz w:val="20"/>
+          <w:szCs w:val="20"/>
           <w:u w:val="single"/>
-        </w:rPr>
-        <w:t>Week 0 – maandag 3/02/2020 tot vrijdag 7/02/2020:</w:t>
-      </w:r>
-    </w:p>
-    <w:p>
-      <w:pPr>
-        <w:pStyle w:val="Normal"/>
-        <w:rPr>
-          <w:rFonts w:ascii="Arial" w:hAnsi="Arial" w:eastAsia="Times New Roman" w:cs="Arial"/>
-          <w:b w:val="false"/>
+          <w:lang w:val="nl-BE" w:eastAsia="en-US" w:bidi="ar-SA"/>
+        </w:rPr>
+        <w:t>Beschrijving:</w:t>
+      </w:r>
+    </w:p>
+    <w:p>
+      <w:pPr>
+        <w:pStyle w:val="Normal"/>
+        <w:rPr/>
+      </w:pPr>
+      <w:r>
+        <w:rPr>
+          <w:rFonts w:eastAsia="Times New Roman" w:cs="Arial"/>
           <w:b w:val="false"/>
           <w:bCs w:val="false"/>
           <w:color w:val="auto"/>
@@ -611,6 +498,43 @@
           <w:u w:val="none"/>
           <w:lang w:val="nl-BE" w:eastAsia="en-US" w:bidi="ar-SA"/>
         </w:rPr>
+        <w:t>Na het contactmoment op 18 oktober om het thesisonderwerp te bespreken, werd mij een beginliteratuurlijst meegegeven. Mijn taak voor deze voorbereidende week was dan ook het doornemen van deze artikels, zodat ik een goede initiële kennis had van het bredere onderwerp. De eerste wekelijkse meeting was op vrijdag 7 februari, dus gaf ik mijzelf de 4 voorlopende dagen om al deze artikels volledig door te nemen en de interessante delen te markeren. Daarnaast stelde ik hierbij verschillende vragen op die ik tijdens de meeting kon voorleggen aan de promotor.</w:t>
+      </w:r>
+    </w:p>
+    <w:p>
+      <w:pPr>
+        <w:pStyle w:val="Normal"/>
+        <w:rPr>
+          <w:rFonts w:ascii="Arial" w:hAnsi="Arial" w:eastAsia="Times New Roman" w:cs="Arial"/>
+          <w:b w:val="false"/>
+          <w:b w:val="false"/>
+          <w:bCs w:val="false"/>
+          <w:color w:val="auto"/>
+          <w:kern w:val="0"/>
+          <w:sz w:val="20"/>
+          <w:szCs w:val="20"/>
+          <w:u w:val="none"/>
+          <w:lang w:val="nl-BE" w:eastAsia="en-US" w:bidi="ar-SA"/>
+        </w:rPr>
+      </w:pPr>
+      <w:r>
+        <w:rPr>
+          <w:rFonts w:eastAsia="Times New Roman" w:cs="Arial"/>
+          <w:b w:val="false"/>
+          <w:bCs w:val="false"/>
+          <w:color w:val="auto"/>
+          <w:kern w:val="0"/>
+          <w:sz w:val="20"/>
+          <w:szCs w:val="20"/>
+          <w:u w:val="none"/>
+          <w:lang w:val="nl-BE" w:eastAsia="en-US" w:bidi="ar-SA"/>
+        </w:rPr>
+      </w:r>
+    </w:p>
+    <w:p>
+      <w:pPr>
+        <w:pStyle w:val="Normal"/>
+        <w:rPr/>
       </w:pPr>
       <w:r>
         <w:rPr>
@@ -624,15 +548,17 @@
           <w:u w:val="single"/>
           <w:lang w:val="nl-BE" w:eastAsia="en-US" w:bidi="ar-SA"/>
         </w:rPr>
-        <w:t>Beschrijving:</w:t>
-      </w:r>
-    </w:p>
-    <w:p>
-      <w:pPr>
-        <w:pStyle w:val="Normal"/>
-        <w:rPr>
-          <w:rFonts w:ascii="Arial" w:hAnsi="Arial" w:eastAsia="Times New Roman" w:cs="Arial"/>
-          <w:b w:val="false"/>
+        <w:t>Resultaten:</w:t>
+      </w:r>
+    </w:p>
+    <w:p>
+      <w:pPr>
+        <w:pStyle w:val="Normal"/>
+        <w:rPr/>
+      </w:pPr>
+      <w:r>
+        <w:rPr>
+          <w:rFonts w:eastAsia="Times New Roman" w:cs="Arial"/>
           <w:b w:val="false"/>
           <w:bCs w:val="false"/>
           <w:color w:val="auto"/>
@@ -642,12 +568,23 @@
           <w:u w:val="none"/>
           <w:lang w:val="nl-BE" w:eastAsia="en-US" w:bidi="ar-SA"/>
         </w:rPr>
-      </w:pPr>
-      <w:r>
-        <w:rPr>
-          <w:rFonts w:eastAsia="Times New Roman" w:cs="Arial"/>
-          <w:b w:val="false"/>
-          <w:bCs w:val="false"/>
+        <w:t>De interessante delen van volgende voorgeschotelde artikels werd gemarkeerd:</w:t>
+      </w:r>
+    </w:p>
+    <w:p>
+      <w:pPr>
+        <w:pStyle w:val="Normal"/>
+        <w:numPr>
+          <w:ilvl w:val="0"/>
+          <w:numId w:val="2"/>
+        </w:numPr>
+        <w:rPr/>
+      </w:pPr>
+      <w:r>
+        <w:rPr>
+          <w:rFonts w:eastAsia="Times New Roman" w:cs="Arial"/>
+          <w:b/>
+          <w:bCs/>
           <w:color w:val="auto"/>
           <w:kern w:val="0"/>
           <w:sz w:val="20"/>
@@ -655,15 +592,11 @@
           <w:u w:val="none"/>
           <w:lang w:val="nl-BE" w:eastAsia="en-US" w:bidi="ar-SA"/>
         </w:rPr>
-        <w:t>Na het contactmoment op 18 oktober om het thesisonderwerp te bespreken, werd mij een beginliteratuurlijst meegegeven. Mijn taak voor deze voorbereidende week was dan ook het doornemen van deze artikels, zodat ik een goede initiële kennis had van het bredere onderwerp. De eerste wekelijkse meeting was op vrijdag 7 februari, dus gaf ik mijzelf de 4 voorlopende dagen om al deze artikels volledig door te nemen en de interessante delen te markeren. Daarnaast stelde ik hierbij verschillende vragen op die ik tijdens de meeting kon voorleggen aan de promotor.</w:t>
-      </w:r>
-    </w:p>
-    <w:p>
-      <w:pPr>
-        <w:pStyle w:val="Normal"/>
-        <w:rPr>
-          <w:rFonts w:ascii="Arial" w:hAnsi="Arial" w:eastAsia="Times New Roman" w:cs="Arial"/>
-          <w:b w:val="false"/>
+        <w:t>A Design Pattern for Decentralised Decision Making</w:t>
+      </w:r>
+      <w:r>
+        <w:rPr>
+          <w:rFonts w:eastAsia="Times New Roman" w:cs="Arial"/>
           <w:b w:val="false"/>
           <w:bCs w:val="false"/>
           <w:color w:val="auto"/>
@@ -673,12 +606,23 @@
           <w:u w:val="none"/>
           <w:lang w:val="nl-BE" w:eastAsia="en-US" w:bidi="ar-SA"/>
         </w:rPr>
-      </w:pPr>
-      <w:r>
-        <w:rPr>
-          <w:rFonts w:eastAsia="Times New Roman" w:cs="Arial"/>
-          <w:b w:val="false"/>
-          <w:bCs w:val="false"/>
+        <w:t xml:space="preserve"> (Andreagiovanni Reina, Gabriele Valentini, Cristian Fernández-Oto, Marco Dorigo, Vito Trianni)</w:t>
+      </w:r>
+    </w:p>
+    <w:p>
+      <w:pPr>
+        <w:pStyle w:val="Normal"/>
+        <w:numPr>
+          <w:ilvl w:val="0"/>
+          <w:numId w:val="2"/>
+        </w:numPr>
+        <w:rPr/>
+      </w:pPr>
+      <w:r>
+        <w:rPr>
+          <w:rFonts w:eastAsia="Times New Roman" w:cs="Arial"/>
+          <w:b/>
+          <w:bCs/>
           <w:color w:val="auto"/>
           <w:kern w:val="0"/>
           <w:sz w:val="20"/>
@@ -686,14 +630,11 @@
           <w:u w:val="none"/>
           <w:lang w:val="nl-BE" w:eastAsia="en-US" w:bidi="ar-SA"/>
         </w:rPr>
-      </w:r>
-    </w:p>
-    <w:p>
-      <w:pPr>
-        <w:pStyle w:val="Normal"/>
-        <w:rPr>
-          <w:rFonts w:ascii="Arial" w:hAnsi="Arial" w:eastAsia="Times New Roman" w:cs="Arial"/>
-          <w:b w:val="false"/>
+        <w:t>A Review of Probabilistic Macroscopic Models for Swarm Robotic Systems</w:t>
+      </w:r>
+      <w:r>
+        <w:rPr>
+          <w:rFonts w:eastAsia="Times New Roman" w:cs="Arial"/>
           <w:b w:val="false"/>
           <w:bCs w:val="false"/>
           <w:color w:val="auto"/>
@@ -703,6 +644,233 @@
           <w:u w:val="none"/>
           <w:lang w:val="nl-BE" w:eastAsia="en-US" w:bidi="ar-SA"/>
         </w:rPr>
+        <w:t xml:space="preserve"> (Kristina Lerman, Alcherio Martinoli, Aram Galstyan)</w:t>
+      </w:r>
+    </w:p>
+    <w:p>
+      <w:pPr>
+        <w:pStyle w:val="Normal"/>
+        <w:numPr>
+          <w:ilvl w:val="0"/>
+          <w:numId w:val="2"/>
+        </w:numPr>
+        <w:rPr/>
+      </w:pPr>
+      <w:r>
+        <w:rPr>
+          <w:rFonts w:eastAsia="Times New Roman" w:cs="Arial"/>
+          <w:b/>
+          <w:bCs/>
+          <w:color w:val="auto"/>
+          <w:kern w:val="0"/>
+          <w:sz w:val="20"/>
+          <w:szCs w:val="20"/>
+          <w:u w:val="none"/>
+          <w:lang w:val="nl-BE" w:eastAsia="en-US" w:bidi="ar-SA"/>
+        </w:rPr>
+        <w:t>A review of swarm robotics tasks</w:t>
+      </w:r>
+      <w:r>
+        <w:rPr>
+          <w:rFonts w:eastAsia="Times New Roman" w:cs="Arial"/>
+          <w:b w:val="false"/>
+          <w:bCs w:val="false"/>
+          <w:color w:val="auto"/>
+          <w:kern w:val="0"/>
+          <w:sz w:val="20"/>
+          <w:szCs w:val="20"/>
+          <w:u w:val="none"/>
+          <w:lang w:val="nl-BE" w:eastAsia="en-US" w:bidi="ar-SA"/>
+        </w:rPr>
+        <w:t xml:space="preserve"> (Levent Bayindir)</w:t>
+      </w:r>
+    </w:p>
+    <w:p>
+      <w:pPr>
+        <w:pStyle w:val="Normal"/>
+        <w:numPr>
+          <w:ilvl w:val="0"/>
+          <w:numId w:val="2"/>
+        </w:numPr>
+        <w:rPr/>
+      </w:pPr>
+      <w:r>
+        <w:rPr>
+          <w:rFonts w:eastAsia="Times New Roman" w:cs="Arial"/>
+          <w:b/>
+          <w:bCs/>
+          <w:color w:val="auto"/>
+          <w:kern w:val="0"/>
+          <w:sz w:val="20"/>
+          <w:szCs w:val="20"/>
+          <w:u w:val="none"/>
+          <w:lang w:val="nl-BE" w:eastAsia="en-US" w:bidi="ar-SA"/>
+        </w:rPr>
+        <w:t>Collective decision-making</w:t>
+      </w:r>
+      <w:r>
+        <w:rPr>
+          <w:rFonts w:eastAsia="Times New Roman" w:cs="Arial"/>
+          <w:b w:val="false"/>
+          <w:bCs w:val="false"/>
+          <w:color w:val="auto"/>
+          <w:kern w:val="0"/>
+          <w:sz w:val="20"/>
+          <w:szCs w:val="20"/>
+          <w:u w:val="none"/>
+          <w:lang w:val="nl-BE" w:eastAsia="en-US" w:bidi="ar-SA"/>
+        </w:rPr>
+        <w:t xml:space="preserve"> (Thomas Bose, Andreagiovanni Reina, James AR Marshall)</w:t>
+      </w:r>
+    </w:p>
+    <w:p>
+      <w:pPr>
+        <w:pStyle w:val="Normal"/>
+        <w:numPr>
+          <w:ilvl w:val="0"/>
+          <w:numId w:val="2"/>
+        </w:numPr>
+        <w:rPr/>
+      </w:pPr>
+      <w:r>
+        <w:rPr>
+          <w:rFonts w:eastAsia="Times New Roman" w:cs="Arial"/>
+          <w:b/>
+          <w:bCs/>
+          <w:color w:val="auto"/>
+          <w:kern w:val="0"/>
+          <w:sz w:val="20"/>
+          <w:szCs w:val="20"/>
+          <w:u w:val="none"/>
+          <w:lang w:val="nl-BE" w:eastAsia="en-US" w:bidi="ar-SA"/>
+        </w:rPr>
+        <w:t>Swarm robotics, a review from the swarm engineering perspective</w:t>
+      </w:r>
+      <w:r>
+        <w:rPr>
+          <w:rFonts w:eastAsia="Times New Roman" w:cs="Arial"/>
+          <w:b w:val="false"/>
+          <w:bCs w:val="false"/>
+          <w:color w:val="auto"/>
+          <w:kern w:val="0"/>
+          <w:sz w:val="20"/>
+          <w:szCs w:val="20"/>
+          <w:u w:val="none"/>
+          <w:lang w:val="nl-BE" w:eastAsia="en-US" w:bidi="ar-SA"/>
+        </w:rPr>
+        <w:t xml:space="preserve"> (Manuele Brambilla, Eliseo Ferrante, Mauro Birattari, Marco Dorigo)</w:t>
+      </w:r>
+    </w:p>
+    <w:p>
+      <w:pPr>
+        <w:pStyle w:val="Normal"/>
+        <w:rPr/>
+      </w:pPr>
+      <w:r>
+        <w:rPr>
+          <w:rFonts w:eastAsia="Times New Roman" w:cs="Arial"/>
+          <w:b w:val="false"/>
+          <w:bCs w:val="false"/>
+          <w:color w:val="auto"/>
+          <w:kern w:val="0"/>
+          <w:sz w:val="20"/>
+          <w:szCs w:val="20"/>
+          <w:u w:val="none"/>
+          <w:lang w:val="nl-BE" w:eastAsia="en-US" w:bidi="ar-SA"/>
+        </w:rPr>
+        <w:t>Onder andere volgende vragen werden opgesteld tijdens het doornemen van de artikels:</w:t>
+      </w:r>
+    </w:p>
+    <w:p>
+      <w:pPr>
+        <w:pStyle w:val="Normal"/>
+        <w:numPr>
+          <w:ilvl w:val="0"/>
+          <w:numId w:val="4"/>
+        </w:numPr>
+        <w:rPr/>
+      </w:pPr>
+      <w:r>
+        <w:rPr/>
+        <w:t>What global goal or task will the simulation use?</w:t>
+      </w:r>
+    </w:p>
+    <w:p>
+      <w:pPr>
+        <w:pStyle w:val="Normal"/>
+        <w:numPr>
+          <w:ilvl w:val="0"/>
+          <w:numId w:val="4"/>
+        </w:numPr>
+        <w:rPr/>
+      </w:pPr>
+      <w:r>
+        <w:rPr/>
+        <w:t>How many agents should the simulations use and how big should the arena be?</w:t>
+      </w:r>
+    </w:p>
+    <w:p>
+      <w:pPr>
+        <w:pStyle w:val="Normal"/>
+        <w:numPr>
+          <w:ilvl w:val="0"/>
+          <w:numId w:val="4"/>
+        </w:numPr>
+        <w:rPr/>
+      </w:pPr>
+      <w:r>
+        <w:rPr/>
+        <w:t>How many iterations should be used for the analysis?</w:t>
+      </w:r>
+    </w:p>
+    <w:p>
+      <w:pPr>
+        <w:pStyle w:val="Normal"/>
+        <w:numPr>
+          <w:ilvl w:val="0"/>
+          <w:numId w:val="4"/>
+        </w:numPr>
+        <w:rPr/>
+      </w:pPr>
+      <w:r>
+        <w:rPr/>
+        <w:t>When do we consider the cohesion a success?</w:t>
+      </w:r>
+    </w:p>
+    <w:p>
+      <w:pPr>
+        <w:pStyle w:val="Normal"/>
+        <w:rPr>
+          <w:rFonts w:ascii="Arial" w:hAnsi="Arial" w:eastAsia="Times New Roman" w:cs="Arial"/>
+          <w:b w:val="false"/>
+          <w:b w:val="false"/>
+          <w:bCs w:val="false"/>
+          <w:color w:val="auto"/>
+          <w:kern w:val="0"/>
+          <w:sz w:val="20"/>
+          <w:szCs w:val="20"/>
+          <w:u w:val="none"/>
+          <w:lang w:val="nl-BE" w:eastAsia="en-US" w:bidi="ar-SA"/>
+        </w:rPr>
+      </w:pPr>
+      <w:r>
+        <w:rPr>
+          <w:rFonts w:eastAsia="Times New Roman" w:cs="Arial"/>
+          <w:b w:val="false"/>
+          <w:bCs w:val="false"/>
+          <w:color w:val="auto"/>
+          <w:kern w:val="0"/>
+          <w:sz w:val="20"/>
+          <w:szCs w:val="20"/>
+          <w:u w:val="none"/>
+          <w:lang w:val="nl-BE" w:eastAsia="en-US" w:bidi="ar-SA"/>
+        </w:rPr>
+      </w:r>
+    </w:p>
+    <w:p>
+      <w:pPr>
+        <w:pStyle w:val="Normal"/>
+        <w:rPr/>
       </w:pPr>
       <w:r>
         <w:rPr>
@@ -716,15 +884,17 @@
           <w:u w:val="single"/>
           <w:lang w:val="nl-BE" w:eastAsia="en-US" w:bidi="ar-SA"/>
         </w:rPr>
-        <w:t>Resultaten:</w:t>
-      </w:r>
-    </w:p>
-    <w:p>
-      <w:pPr>
-        <w:pStyle w:val="Normal"/>
-        <w:rPr>
-          <w:rFonts w:ascii="Arial" w:hAnsi="Arial" w:eastAsia="Times New Roman" w:cs="Arial"/>
-          <w:b w:val="false"/>
+        <w:t>Planning voor komende week:</w:t>
+      </w:r>
+    </w:p>
+    <w:p>
+      <w:pPr>
+        <w:pStyle w:val="Normal"/>
+        <w:rPr/>
+      </w:pPr>
+      <w:r>
+        <w:rPr>
+          <w:rFonts w:eastAsia="Times New Roman" w:cs="Arial"/>
           <w:b w:val="false"/>
           <w:bCs w:val="false"/>
           <w:color w:val="auto"/>
@@ -734,20 +904,7 @@
           <w:u w:val="none"/>
           <w:lang w:val="nl-BE" w:eastAsia="en-US" w:bidi="ar-SA"/>
         </w:rPr>
-      </w:pPr>
-      <w:r>
-        <w:rPr>
-          <w:rFonts w:eastAsia="Times New Roman" w:cs="Arial"/>
-          <w:b w:val="false"/>
-          <w:bCs w:val="false"/>
-          <w:color w:val="auto"/>
-          <w:kern w:val="0"/>
-          <w:sz w:val="20"/>
-          <w:szCs w:val="20"/>
-          <w:u w:val="none"/>
-          <w:lang w:val="nl-BE" w:eastAsia="en-US" w:bidi="ar-SA"/>
-        </w:rPr>
-        <w:t>De interessante delen van volgende voorgeschotelde artikels werd gemarkeerd:</w:t>
+        <w:t>Tijdens de meeting op vrijdag werden volgende taken besproken:</w:t>
       </w:r>
     </w:p>
     <w:p>
@@ -757,46 +914,22 @@
           <w:ilvl w:val="0"/>
           <w:numId w:val="5"/>
         </w:numPr>
-        <w:rPr>
-          <w:rFonts w:ascii="Arial" w:hAnsi="Arial" w:eastAsia="Times New Roman" w:cs="Arial"/>
-          <w:b w:val="false"/>
-          <w:b w:val="false"/>
-          <w:bCs w:val="false"/>
+        <w:rPr/>
+      </w:pPr>
+      <w:r>
+        <w:rPr/>
+        <w:t xml:space="preserve">Zoek </w:t>
+      </w:r>
+      <w:r>
+        <w:rPr>
+          <w:rFonts w:eastAsia="Times New Roman" w:cs="Times New Roman"/>
           <w:color w:val="auto"/>
           <w:kern w:val="0"/>
           <w:sz w:val="20"/>
-          <w:szCs w:val="20"/>
-          <w:u w:val="none"/>
-          <w:lang w:val="nl-BE" w:eastAsia="en-US" w:bidi="ar-SA"/>
-        </w:rPr>
-      </w:pPr>
-      <w:r>
-        <w:rPr>
-          <w:rFonts w:eastAsia="Times New Roman" w:cs="Arial"/>
-          <w:b/>
-          <w:bCs/>
-          <w:color w:val="auto"/>
-          <w:kern w:val="0"/>
-          <w:sz w:val="20"/>
-          <w:szCs w:val="20"/>
-          <w:u w:val="none"/>
-          <w:lang w:val="nl-BE" w:eastAsia="en-US" w:bidi="ar-SA"/>
-        </w:rPr>
-        <w:t>A Design Pattern for Decentralised Decision Making</w:t>
-      </w:r>
-      <w:r>
-        <w:rPr>
-          <w:rFonts w:eastAsia="Times New Roman" w:cs="Arial"/>
-          <w:b w:val="false"/>
-          <w:bCs w:val="false"/>
-          <w:color w:val="auto"/>
-          <w:kern w:val="0"/>
-          <w:sz w:val="20"/>
-          <w:szCs w:val="20"/>
-          <w:u w:val="none"/>
-          <w:lang w:val="nl-BE" w:eastAsia="en-US" w:bidi="ar-SA"/>
-        </w:rPr>
-        <w:t xml:space="preserve"> (Andreagiovanni Reina, Gabriele Valentini, Cristian Fernández-Oto, Marco Dorigo, Vito Trianni)</w:t>
+          <w:szCs w:val="24"/>
+          <w:lang w:val="nl-BE" w:eastAsia="en-US" w:bidi="ar-SA"/>
+        </w:rPr>
+        <w:t>en doorneem nog andere artikels.</w:t>
       </w:r>
     </w:p>
     <w:p>
@@ -806,46 +939,11 @@
           <w:ilvl w:val="0"/>
           <w:numId w:val="5"/>
         </w:numPr>
-        <w:rPr>
-          <w:rFonts w:ascii="Arial" w:hAnsi="Arial" w:eastAsia="Times New Roman" w:cs="Arial"/>
-          <w:b w:val="false"/>
-          <w:b w:val="false"/>
-          <w:bCs w:val="false"/>
-          <w:color w:val="auto"/>
-          <w:kern w:val="0"/>
-          <w:sz w:val="20"/>
-          <w:szCs w:val="20"/>
-          <w:u w:val="none"/>
-          <w:lang w:val="nl-BE" w:eastAsia="en-US" w:bidi="ar-SA"/>
-        </w:rPr>
-      </w:pPr>
-      <w:r>
-        <w:rPr>
-          <w:rFonts w:eastAsia="Times New Roman" w:cs="Arial"/>
-          <w:b/>
-          <w:bCs/>
-          <w:color w:val="auto"/>
-          <w:kern w:val="0"/>
-          <w:sz w:val="20"/>
-          <w:szCs w:val="20"/>
-          <w:u w:val="none"/>
-          <w:lang w:val="nl-BE" w:eastAsia="en-US" w:bidi="ar-SA"/>
-        </w:rPr>
-        <w:t>A Review of Probabilistic Macroscopic Models for Swarm Robotic Systems</w:t>
-      </w:r>
-      <w:r>
-        <w:rPr>
-          <w:rFonts w:eastAsia="Times New Roman" w:cs="Arial"/>
-          <w:b w:val="false"/>
-          <w:bCs w:val="false"/>
-          <w:color w:val="auto"/>
-          <w:kern w:val="0"/>
-          <w:sz w:val="20"/>
-          <w:szCs w:val="20"/>
-          <w:u w:val="none"/>
-          <w:lang w:val="nl-BE" w:eastAsia="en-US" w:bidi="ar-SA"/>
-        </w:rPr>
-        <w:t xml:space="preserve"> (Kristina Lerman, Alcherio Martinoli, Aram Galstyan)</w:t>
+        <w:rPr/>
+      </w:pPr>
+      <w:r>
+        <w:rPr/>
+        <w:t>Bedenk een scenario dat je kan uitwerken om te simuleren.</w:t>
       </w:r>
     </w:p>
     <w:p>
@@ -855,11 +953,79 @@
           <w:ilvl w:val="0"/>
           <w:numId w:val="5"/>
         </w:numPr>
-        <w:rPr>
-          <w:rFonts w:ascii="Arial" w:hAnsi="Arial" w:eastAsia="Times New Roman" w:cs="Arial"/>
-          <w:b w:val="false"/>
+        <w:rPr/>
+      </w:pPr>
+      <w:r>
+        <w:rPr>
+          <w:rFonts w:eastAsia="Times New Roman" w:cs="Times New Roman"/>
+          <w:color w:val="auto"/>
+          <w:kern w:val="0"/>
+          <w:sz w:val="20"/>
+          <w:szCs w:val="24"/>
+          <w:lang w:val="nl-BE" w:eastAsia="en-US" w:bidi="ar-SA"/>
+        </w:rPr>
+        <w:t>Experimenteer met de ARGoS simulator.</w:t>
+      </w:r>
+      <w:r>
+        <w:br w:type="page"/>
+      </w:r>
+    </w:p>
+    <w:p>
+      <w:pPr>
+        <w:pStyle w:val="Normal"/>
+        <w:rPr/>
+      </w:pPr>
+      <w:r>
+        <w:rPr>
+          <w:rFonts w:eastAsia="Times New Roman" w:cs="Arial"/>
+          <w:b/>
+          <w:bCs/>
+          <w:i w:val="false"/>
+          <w:iCs w:val="false"/>
+          <w:color w:val="auto"/>
+          <w:kern w:val="0"/>
+          <w:sz w:val="28"/>
+          <w:szCs w:val="28"/>
+          <w:u w:val="single"/>
+          <w:lang w:val="nl-BE" w:eastAsia="en-US" w:bidi="ar-SA"/>
+        </w:rPr>
+        <w:t>Week 1 – maandag 10/02/2020 tot vrijdag 14/02/2020:</w:t>
+      </w:r>
+    </w:p>
+    <w:p>
+      <w:pPr>
+        <w:pStyle w:val="Normal"/>
+        <w:rPr/>
+      </w:pPr>
+      <w:r>
+        <w:rPr>
+          <w:rFonts w:eastAsia="Times New Roman" w:cs="Arial"/>
           <w:b w:val="false"/>
           <w:bCs w:val="false"/>
+          <w:i w:val="false"/>
+          <w:iCs w:val="false"/>
+          <w:color w:val="auto"/>
+          <w:kern w:val="0"/>
+          <w:sz w:val="20"/>
+          <w:szCs w:val="20"/>
+          <w:u w:val="single"/>
+          <w:lang w:val="nl-BE" w:eastAsia="en-US" w:bidi="ar-SA"/>
+        </w:rPr>
+        <w:t>Beschrijving:</w:t>
+      </w:r>
+    </w:p>
+    <w:p>
+      <w:pPr>
+        <w:pStyle w:val="Normal"/>
+        <w:rPr/>
+      </w:pPr>
+      <w:r>
+        <w:rPr>
+          <w:rFonts w:eastAsia="Times New Roman" w:cs="Arial"/>
+          <w:b w:val="false"/>
+          <w:bCs w:val="false"/>
+          <w:i w:val="false"/>
+          <w:iCs w:val="false"/>
           <w:color w:val="auto"/>
           <w:kern w:val="0"/>
           <w:sz w:val="20"/>
@@ -867,12 +1033,17 @@
           <w:u w:val="none"/>
           <w:lang w:val="nl-BE" w:eastAsia="en-US" w:bidi="ar-SA"/>
         </w:rPr>
-      </w:pPr>
-      <w:r>
-        <w:rPr>
-          <w:rFonts w:eastAsia="Times New Roman" w:cs="Arial"/>
-          <w:b/>
-          <w:bCs/>
+        <w:t>De wekelijkse meeting ging deze week niet door, wegens ziekte van de promotor. Desondanks heb ik deze week de taken afgewerkt die vorige week werden besproken.</w:t>
+      </w:r>
+    </w:p>
+    <w:p>
+      <w:pPr>
+        <w:pStyle w:val="Normal"/>
+        <w:rPr>
+          <w:rFonts w:ascii="Arial" w:hAnsi="Arial" w:eastAsia="Times New Roman" w:cs="Arial"/>
+          <w:b w:val="false"/>
+          <w:b w:val="false"/>
+          <w:bCs w:val="false"/>
           <w:color w:val="auto"/>
           <w:kern w:val="0"/>
           <w:sz w:val="20"/>
@@ -880,8 +1051,7 @@
           <w:u w:val="none"/>
           <w:lang w:val="nl-BE" w:eastAsia="en-US" w:bidi="ar-SA"/>
         </w:rPr>
-        <w:t>A review of swarm robotics tasks</w:t>
-      </w:r>
+      </w:pPr>
       <w:r>
         <w:rPr>
           <w:rFonts w:eastAsia="Times New Roman" w:cs="Arial"/>
@@ -894,19 +1064,38 @@
           <w:u w:val="none"/>
           <w:lang w:val="nl-BE" w:eastAsia="en-US" w:bidi="ar-SA"/>
         </w:rPr>
-        <w:t xml:space="preserve"> (Levent Bayindir)</w:t>
-      </w:r>
-    </w:p>
-    <w:p>
-      <w:pPr>
-        <w:pStyle w:val="Normal"/>
-        <w:numPr>
-          <w:ilvl w:val="0"/>
-          <w:numId w:val="5"/>
-        </w:numPr>
-        <w:rPr>
-          <w:rFonts w:ascii="Arial" w:hAnsi="Arial" w:eastAsia="Times New Roman" w:cs="Arial"/>
-          <w:b w:val="false"/>
+      </w:r>
+    </w:p>
+    <w:p>
+      <w:pPr>
+        <w:pStyle w:val="Normal"/>
+        <w:rPr/>
+      </w:pPr>
+      <w:r>
+        <w:rPr>
+          <w:rFonts w:eastAsia="Times New Roman" w:cs="Arial"/>
+          <w:b w:val="false"/>
+          <w:bCs w:val="false"/>
+          <w:i w:val="false"/>
+          <w:iCs w:val="false"/>
+          <w:color w:val="auto"/>
+          <w:kern w:val="0"/>
+          <w:sz w:val="20"/>
+          <w:szCs w:val="20"/>
+          <w:u w:val="single"/>
+          <w:lang w:val="nl-BE" w:eastAsia="en-US" w:bidi="ar-SA"/>
+        </w:rPr>
+        <w:t>Resultaten:</w:t>
+      </w:r>
+    </w:p>
+    <w:p>
+      <w:pPr>
+        <w:pStyle w:val="Normal"/>
+        <w:rPr/>
+      </w:pPr>
+      <w:r>
+        <w:rPr>
+          <w:rFonts w:eastAsia="Times New Roman" w:cs="Arial"/>
           <w:b w:val="false"/>
           <w:bCs w:val="false"/>
           <w:color w:val="auto"/>
@@ -916,34 +1105,7 @@
           <w:u w:val="none"/>
           <w:lang w:val="nl-BE" w:eastAsia="en-US" w:bidi="ar-SA"/>
         </w:rPr>
-      </w:pPr>
-      <w:r>
-        <w:rPr>
-          <w:rFonts w:eastAsia="Times New Roman" w:cs="Arial"/>
-          <w:b/>
-          <w:bCs/>
-          <w:color w:val="auto"/>
-          <w:kern w:val="0"/>
-          <w:sz w:val="20"/>
-          <w:szCs w:val="20"/>
-          <w:u w:val="none"/>
-          <w:lang w:val="nl-BE" w:eastAsia="en-US" w:bidi="ar-SA"/>
-        </w:rPr>
-        <w:t>Collective decision-making</w:t>
-      </w:r>
-      <w:r>
-        <w:rPr>
-          <w:rFonts w:eastAsia="Times New Roman" w:cs="Arial"/>
-          <w:b w:val="false"/>
-          <w:bCs w:val="false"/>
-          <w:color w:val="auto"/>
-          <w:kern w:val="0"/>
-          <w:sz w:val="20"/>
-          <w:szCs w:val="20"/>
-          <w:u w:val="none"/>
-          <w:lang w:val="nl-BE" w:eastAsia="en-US" w:bidi="ar-SA"/>
-        </w:rPr>
-        <w:t xml:space="preserve"> (Thomas Bose, Andreagiovanni Reina, James AR Marshall)</w:t>
+        <w:t>Een lijst van andere interessante artikels werd opgesteld:</w:t>
       </w:r>
     </w:p>
     <w:p>
@@ -951,79 +1113,18 @@
         <w:pStyle w:val="Normal"/>
         <w:numPr>
           <w:ilvl w:val="0"/>
-          <w:numId w:val="5"/>
+          <w:numId w:val="3"/>
         </w:numPr>
-        <w:rPr>
-          <w:rFonts w:ascii="Arial" w:hAnsi="Arial" w:eastAsia="Times New Roman" w:cs="Arial"/>
-          <w:b w:val="false"/>
+        <w:rPr/>
+      </w:pPr>
+      <w:r>
+        <w:rPr>
+          <w:rStyle w:val="Internetkoppeling"/>
           <w:b w:val="false"/>
           <w:bCs w:val="false"/>
-          <w:color w:val="auto"/>
-          <w:kern w:val="0"/>
-          <w:sz w:val="20"/>
-          <w:szCs w:val="20"/>
           <w:u w:val="none"/>
-          <w:lang w:val="nl-BE" w:eastAsia="en-US" w:bidi="ar-SA"/>
-        </w:rPr>
-      </w:pPr>
-      <w:r>
-        <w:rPr>
-          <w:rFonts w:eastAsia="Times New Roman" w:cs="Arial"/>
-          <w:b/>
-          <w:bCs/>
-          <w:color w:val="auto"/>
-          <w:kern w:val="0"/>
-          <w:sz w:val="20"/>
-          <w:szCs w:val="20"/>
-          <w:u w:val="none"/>
-          <w:lang w:val="nl-BE" w:eastAsia="en-US" w:bidi="ar-SA"/>
-        </w:rPr>
-        <w:t>Swarm robotics, a review from the swarm engineering perspective</w:t>
-      </w:r>
-      <w:r>
-        <w:rPr>
-          <w:rFonts w:eastAsia="Times New Roman" w:cs="Arial"/>
-          <w:b w:val="false"/>
-          <w:bCs w:val="false"/>
-          <w:color w:val="auto"/>
-          <w:kern w:val="0"/>
-          <w:sz w:val="20"/>
-          <w:szCs w:val="20"/>
-          <w:u w:val="none"/>
-          <w:lang w:val="nl-BE" w:eastAsia="en-US" w:bidi="ar-SA"/>
-        </w:rPr>
-        <w:t xml:space="preserve"> (Manuele Brambilla, Eliseo Ferrante, Mauro Birattari, Marco Dorigo)</w:t>
-      </w:r>
-    </w:p>
-    <w:p>
-      <w:pPr>
-        <w:pStyle w:val="Normal"/>
-        <w:rPr>
-          <w:rFonts w:ascii="Arial" w:hAnsi="Arial" w:eastAsia="Times New Roman" w:cs="Arial"/>
-          <w:b w:val="false"/>
-          <w:b w:val="false"/>
-          <w:bCs w:val="false"/>
-          <w:color w:val="auto"/>
-          <w:kern w:val="0"/>
-          <w:sz w:val="20"/>
-          <w:szCs w:val="20"/>
-          <w:u w:val="none"/>
-          <w:lang w:val="nl-BE" w:eastAsia="en-US" w:bidi="ar-SA"/>
-        </w:rPr>
-      </w:pPr>
-      <w:r>
-        <w:rPr>
-          <w:rFonts w:eastAsia="Times New Roman" w:cs="Arial"/>
-          <w:b w:val="false"/>
-          <w:bCs w:val="false"/>
-          <w:color w:val="auto"/>
-          <w:kern w:val="0"/>
-          <w:sz w:val="20"/>
-          <w:szCs w:val="20"/>
-          <w:u w:val="none"/>
-          <w:lang w:val="nl-BE" w:eastAsia="en-US" w:bidi="ar-SA"/>
-        </w:rPr>
-        <w:t>Onder andere volgende vragen werden opgesteld tijdens het doornemen van de artikels:</w:t>
+        </w:rPr>
+        <w:t>https://www.sciencedirect.com/science/article/pii/B0080430767031107</w:t>
       </w:r>
     </w:p>
     <w:p>
@@ -1031,24 +1132,18 @@
         <w:pStyle w:val="Normal"/>
         <w:numPr>
           <w:ilvl w:val="0"/>
-          <w:numId w:val="7"/>
+          <w:numId w:val="3"/>
         </w:numPr>
-        <w:rPr>
-          <w:rFonts w:ascii="Arial" w:hAnsi="Arial" w:eastAsia="Times New Roman" w:cs="Arial"/>
-          <w:b w:val="false"/>
+        <w:rPr/>
+      </w:pPr>
+      <w:r>
+        <w:rPr>
+          <w:rStyle w:val="Internetkoppeling"/>
           <w:b w:val="false"/>
           <w:bCs w:val="false"/>
-          <w:color w:val="auto"/>
-          <w:kern w:val="0"/>
-          <w:sz w:val="20"/>
-          <w:szCs w:val="20"/>
           <w:u w:val="none"/>
-          <w:lang w:val="nl-BE" w:eastAsia="en-US" w:bidi="ar-SA"/>
-        </w:rPr>
-      </w:pPr>
-      <w:r>
-        <w:rPr/>
-        <w:t>What global goal or task will the simulation use?</w:t>
+        </w:rPr>
+        <w:t>https://code.ulb.ac.be/dbfiles/ValHamDor2015aaai.pdf</w:t>
       </w:r>
     </w:p>
     <w:p>
@@ -1056,24 +1151,18 @@
         <w:pStyle w:val="Normal"/>
         <w:numPr>
           <w:ilvl w:val="0"/>
-          <w:numId w:val="7"/>
+          <w:numId w:val="3"/>
         </w:numPr>
-        <w:rPr>
-          <w:rFonts w:ascii="Arial" w:hAnsi="Arial" w:eastAsia="Times New Roman" w:cs="Arial"/>
-          <w:b w:val="false"/>
+        <w:rPr/>
+      </w:pPr>
+      <w:r>
+        <w:rPr>
+          <w:rStyle w:val="Internetkoppeling"/>
           <w:b w:val="false"/>
           <w:bCs w:val="false"/>
-          <w:color w:val="auto"/>
-          <w:kern w:val="0"/>
-          <w:sz w:val="20"/>
-          <w:szCs w:val="20"/>
           <w:u w:val="none"/>
-          <w:lang w:val="nl-BE" w:eastAsia="en-US" w:bidi="ar-SA"/>
-        </w:rPr>
-      </w:pPr>
-      <w:r>
-        <w:rPr/>
-        <w:t>How many agents should the simulations use and how big should the arena be?</w:t>
+        </w:rPr>
+        <w:t>https://www.frontiersin.org/articles/10.3389/frobt.2019.00016/full</w:t>
       </w:r>
     </w:p>
     <w:p>
@@ -1081,24 +1170,18 @@
         <w:pStyle w:val="Normal"/>
         <w:numPr>
           <w:ilvl w:val="0"/>
-          <w:numId w:val="7"/>
+          <w:numId w:val="3"/>
         </w:numPr>
-        <w:rPr>
-          <w:rFonts w:ascii="Arial" w:hAnsi="Arial" w:eastAsia="Times New Roman" w:cs="Arial"/>
-          <w:b w:val="false"/>
+        <w:rPr/>
+      </w:pPr>
+      <w:r>
+        <w:rPr>
+          <w:rStyle w:val="Internetkoppeling"/>
           <w:b w:val="false"/>
           <w:bCs w:val="false"/>
-          <w:color w:val="auto"/>
-          <w:kern w:val="0"/>
-          <w:sz w:val="20"/>
-          <w:szCs w:val="20"/>
           <w:u w:val="none"/>
-          <w:lang w:val="nl-BE" w:eastAsia="en-US" w:bidi="ar-SA"/>
-        </w:rPr>
-      </w:pPr>
-      <w:r>
-        <w:rPr/>
-        <w:t>How many iterations should be used for the analysis?</w:t>
+        </w:rPr>
+        <w:t>https://link.springer.com/article/10.1007/s11721-019-00169-8</w:t>
       </w:r>
     </w:p>
     <w:p>
@@ -1106,55 +1189,56 @@
         <w:pStyle w:val="Normal"/>
         <w:numPr>
           <w:ilvl w:val="0"/>
-          <w:numId w:val="7"/>
+          <w:numId w:val="3"/>
         </w:numPr>
-        <w:rPr>
-          <w:rFonts w:ascii="Arial" w:hAnsi="Arial" w:eastAsia="Times New Roman" w:cs="Arial"/>
-          <w:b w:val="false"/>
+        <w:rPr/>
+      </w:pPr>
+      <w:r>
+        <w:rPr>
+          <w:rStyle w:val="Internetkoppeling"/>
           <w:b w:val="false"/>
           <w:bCs w:val="false"/>
-          <w:color w:val="auto"/>
-          <w:kern w:val="0"/>
-          <w:sz w:val="20"/>
-          <w:szCs w:val="20"/>
           <w:u w:val="none"/>
-          <w:lang w:val="nl-BE" w:eastAsia="en-US" w:bidi="ar-SA"/>
-        </w:rPr>
-      </w:pPr>
-      <w:r>
-        <w:rPr/>
-        <w:t>When do we consider the cohesion a success?</w:t>
-      </w:r>
-    </w:p>
-    <w:p>
-      <w:pPr>
-        <w:pStyle w:val="Normal"/>
-        <w:rPr>
-          <w:rFonts w:ascii="Arial" w:hAnsi="Arial" w:eastAsia="Times New Roman" w:cs="Arial"/>
-          <w:b w:val="false"/>
+        </w:rPr>
+        <w:t>https://pdfs.semanticscholar.org/c418/df1e62079f84744ecc07169281f8fae30ab9.pdf?_ga=2.17994940.403303839.1581080667-1354700671.1581080667</w:t>
+      </w:r>
+    </w:p>
+    <w:p>
+      <w:pPr>
+        <w:pStyle w:val="Normal"/>
+        <w:numPr>
+          <w:ilvl w:val="0"/>
+          <w:numId w:val="3"/>
+        </w:numPr>
+        <w:rPr/>
+      </w:pPr>
+      <w:r>
+        <w:rPr>
+          <w:rStyle w:val="Internetkoppeling"/>
           <w:b w:val="false"/>
           <w:bCs w:val="false"/>
-          <w:color w:val="auto"/>
-          <w:kern w:val="0"/>
-          <w:sz w:val="20"/>
-          <w:szCs w:val="20"/>
           <w:u w:val="none"/>
-          <w:lang w:val="nl-BE" w:eastAsia="en-US" w:bidi="ar-SA"/>
-        </w:rPr>
-      </w:pPr>
-      <w:r>
-        <w:rPr>
-          <w:rFonts w:eastAsia="Times New Roman" w:cs="Arial"/>
+        </w:rPr>
+        <w:t>https://lib.ugent.be/fulltxt/RUG01/002/495/017/RUG01-002495017_2018_0001_AC.pdf</w:t>
+      </w:r>
+    </w:p>
+    <w:p>
+      <w:pPr>
+        <w:pStyle w:val="Normal"/>
+        <w:numPr>
+          <w:ilvl w:val="0"/>
+          <w:numId w:val="3"/>
+        </w:numPr>
+        <w:rPr/>
+      </w:pPr>
+      <w:r>
+        <w:rPr>
+          <w:rStyle w:val="Internetkoppeling"/>
           <w:b w:val="false"/>
           <w:bCs w:val="false"/>
-          <w:color w:val="auto"/>
-          <w:kern w:val="0"/>
-          <w:sz w:val="20"/>
-          <w:szCs w:val="20"/>
           <w:u w:val="none"/>
-          <w:lang w:val="nl-BE" w:eastAsia="en-US" w:bidi="ar-SA"/>
-        </w:rPr>
-        <w:t>Een lijst van andere interessante artikels werd opgesteld:</w:t>
+        </w:rPr>
+        <w:t>https://lib.ugent.be/fulltxt/RUG01/002/495/054/RUG01-002495054_2018_0001_AC.pdf</w:t>
       </w:r>
     </w:p>
     <w:p>
@@ -1164,16 +1248,51 @@
           <w:ilvl w:val="0"/>
           <w:numId w:val="6"/>
         </w:numPr>
-        <w:rPr/>
+        <w:rPr>
+          <w:rFonts w:ascii="Arial" w:hAnsi="Arial" w:eastAsia="Times New Roman" w:cs="Arial"/>
+          <w:b/>
+          <w:b/>
+          <w:bCs/>
+          <w:i w:val="false"/>
+          <w:i w:val="false"/>
+          <w:iCs w:val="false"/>
+          <w:color w:val="auto"/>
+          <w:kern w:val="0"/>
+          <w:sz w:val="28"/>
+          <w:szCs w:val="28"/>
+          <w:u w:val="single"/>
+          <w:lang w:val="nl-BE" w:eastAsia="en-US" w:bidi="ar-SA"/>
+        </w:rPr>
       </w:pPr>
       <w:r>
         <w:rPr>
           <w:rStyle w:val="Internetkoppeling"/>
+          <w:rFonts w:eastAsia="Times New Roman" w:cs="Arial"/>
           <w:b w:val="false"/>
           <w:bCs w:val="false"/>
+          <w:i w:val="false"/>
+          <w:iCs w:val="false"/>
+          <w:kern w:val="0"/>
+          <w:sz w:val="20"/>
+          <w:szCs w:val="20"/>
           <w:u w:val="none"/>
         </w:rPr>
-        <w:t>https://www.sciencedirect.com/science/article/pii/B0080430767031107</w:t>
+        <w:t>http</w:t>
+      </w:r>
+      <w:r>
+        <w:rPr>
+          <w:rStyle w:val="Internetkoppeling"/>
+          <w:rFonts w:eastAsia="Times New Roman" w:cs="Arial"/>
+          <w:b w:val="false"/>
+          <w:bCs w:val="false"/>
+          <w:i w:val="false"/>
+          <w:iCs w:val="false"/>
+          <w:kern w:val="0"/>
+          <w:sz w:val="20"/>
+          <w:szCs w:val="20"/>
+          <w:u w:val="none"/>
+        </w:rPr>
+        <w:t>s://www.researchgate.net/publication/234115768_Adaptive_Collective_Decision_Making_in_Limited_Robot_Swarms_without_Communication</w:t>
       </w:r>
     </w:p>
     <w:p>
@@ -1181,149 +1300,22 @@
         <w:pStyle w:val="Normal"/>
         <w:numPr>
           <w:ilvl w:val="0"/>
-          <w:numId w:val="6"/>
+          <w:numId w:val="3"/>
         </w:numPr>
         <w:rPr/>
       </w:pPr>
-      <w:r>
-        <w:rPr>
-          <w:rStyle w:val="Internetkoppeling"/>
-          <w:b w:val="false"/>
-          <w:bCs w:val="false"/>
-          <w:u w:val="none"/>
-        </w:rPr>
-        <w:t>https://code.ulb.ac.be/dbfiles/ValHamDor2015aaai.pdf</w:t>
-      </w:r>
-    </w:p>
-    <w:p>
-      <w:pPr>
-        <w:pStyle w:val="Normal"/>
-        <w:numPr>
-          <w:ilvl w:val="0"/>
-          <w:numId w:val="6"/>
-        </w:numPr>
-        <w:rPr/>
-      </w:pPr>
-      <w:r>
-        <w:rPr>
-          <w:rStyle w:val="Internetkoppeling"/>
-          <w:b w:val="false"/>
-          <w:bCs w:val="false"/>
-          <w:u w:val="none"/>
-        </w:rPr>
-        <w:t>https://www.frontiersin.org/articles/10.3389/frobt.2019.00016/full</w:t>
-      </w:r>
-    </w:p>
-    <w:p>
-      <w:pPr>
-        <w:pStyle w:val="Normal"/>
-        <w:numPr>
-          <w:ilvl w:val="0"/>
-          <w:numId w:val="6"/>
-        </w:numPr>
-        <w:rPr/>
-      </w:pPr>
-      <w:r>
-        <w:rPr>
-          <w:rStyle w:val="Internetkoppeling"/>
-          <w:b w:val="false"/>
-          <w:bCs w:val="false"/>
-          <w:u w:val="none"/>
-        </w:rPr>
-        <w:t>https://link.springer.com/article/10.1007/s11721-019-00169-8</w:t>
-      </w:r>
-    </w:p>
-    <w:p>
-      <w:pPr>
-        <w:pStyle w:val="Normal"/>
-        <w:numPr>
-          <w:ilvl w:val="0"/>
-          <w:numId w:val="6"/>
-        </w:numPr>
-        <w:rPr/>
-      </w:pPr>
-      <w:r>
-        <w:rPr>
-          <w:rStyle w:val="Internetkoppeling"/>
-          <w:b w:val="false"/>
-          <w:bCs w:val="false"/>
-          <w:u w:val="none"/>
-        </w:rPr>
-        <w:t>https://pdfs.semanticscholar.org/c418/df1e62079f84744ecc07169281f8fae30ab9.pdf?_ga=2.17994940.403303839.1581080667-1354700671.1581080667</w:t>
-      </w:r>
-    </w:p>
-    <w:p>
-      <w:pPr>
-        <w:pStyle w:val="Normal"/>
-        <w:numPr>
-          <w:ilvl w:val="0"/>
-          <w:numId w:val="6"/>
-        </w:numPr>
-        <w:rPr/>
-      </w:pPr>
-      <w:r>
-        <w:rPr>
-          <w:rStyle w:val="Internetkoppeling"/>
-          <w:b w:val="false"/>
-          <w:bCs w:val="false"/>
-          <w:u w:val="none"/>
-        </w:rPr>
-        <w:t>https://lib.ugent.be/fulltxt/RUG01/002/495/017/RUG01-002495017_2018_0001_AC.pdf</w:t>
-      </w:r>
-    </w:p>
-    <w:p>
-      <w:pPr>
-        <w:pStyle w:val="Normal"/>
-        <w:numPr>
-          <w:ilvl w:val="0"/>
-          <w:numId w:val="6"/>
-        </w:numPr>
-        <w:rPr/>
-      </w:pPr>
-      <w:r>
-        <w:rPr>
-          <w:rStyle w:val="Internetkoppeling"/>
-          <w:b w:val="false"/>
-          <w:bCs w:val="false"/>
-          <w:u w:val="none"/>
-        </w:rPr>
-        <w:t>https://lib.ugent.be/fulltxt/RUG01/002/495/054/RUG01-002495054_2018_0001_AC.pdf</w:t>
-      </w:r>
-    </w:p>
-    <w:p>
-      <w:pPr>
-        <w:pStyle w:val="Normal"/>
-        <w:numPr>
-          <w:ilvl w:val="0"/>
-          <w:numId w:val="6"/>
-        </w:numPr>
-        <w:rPr/>
-      </w:pPr>
-      <w:r>
-        <w:rPr>
-          <w:rStyle w:val="Internetkoppeling"/>
-          <w:b w:val="false"/>
-          <w:bCs w:val="false"/>
-          <w:u w:val="none"/>
-        </w:rPr>
-        <w:t>https://www.researchgate.net/publication/234115768_Adaptive_Collective_Decision_Making_in_Limited_Robot_Swarms_without_Communication</w:t>
-      </w:r>
-    </w:p>
-    <w:p>
-      <w:pPr>
-        <w:pStyle w:val="Normal"/>
-        <w:numPr>
-          <w:ilvl w:val="0"/>
-          <w:numId w:val="6"/>
-        </w:numPr>
-        <w:rPr/>
-      </w:pPr>
-      <w:hyperlink r:id="rId8">
+      <w:hyperlink r:id="rId5">
         <w:r>
           <w:rPr>
             <w:rStyle w:val="Internetkoppeling"/>
+            <w:rFonts w:eastAsia="Times New Roman" w:cs="Arial"/>
             <w:b w:val="false"/>
             <w:bCs w:val="false"/>
+            <w:i w:val="false"/>
+            <w:iCs w:val="false"/>
+            <w:kern w:val="0"/>
+            <w:sz w:val="20"/>
+            <w:szCs w:val="20"/>
             <w:u w:val="none"/>
           </w:rPr>
           <w:t>https://www.researchgate.net/publication/4245280_Trophallaxis_among_swarm-robots_A_biologically_inspired_strategy_for_swarm_robotics</w:t>
@@ -1335,9 +1327,28 @@
         <w:pStyle w:val="Normal"/>
         <w:rPr>
           <w:rFonts w:ascii="Arial" w:hAnsi="Arial" w:eastAsia="Times New Roman" w:cs="Arial"/>
-          <w:b w:val="false"/>
+          <w:b/>
+          <w:b/>
+          <w:bCs/>
+          <w:i w:val="false"/>
+          <w:i w:val="false"/>
+          <w:iCs w:val="false"/>
+          <w:color w:val="auto"/>
+          <w:kern w:val="0"/>
+          <w:sz w:val="28"/>
+          <w:szCs w:val="28"/>
+          <w:u w:val="single"/>
+          <w:lang w:val="nl-BE" w:eastAsia="en-US" w:bidi="ar-SA"/>
+        </w:rPr>
+      </w:pPr>
+      <w:bookmarkStart w:id="0" w:name="__DdeLink__138_818201973"/>
+      <w:r>
+        <w:rPr>
+          <w:rFonts w:eastAsia="Times New Roman" w:cs="Arial"/>
           <w:b w:val="false"/>
           <w:bCs w:val="false"/>
+          <w:i w:val="false"/>
+          <w:iCs w:val="false"/>
           <w:color w:val="auto"/>
           <w:kern w:val="0"/>
           <w:sz w:val="20"/>
@@ -1345,12 +1356,15 @@
           <w:u w:val="none"/>
           <w:lang w:val="nl-BE" w:eastAsia="en-US" w:bidi="ar-SA"/>
         </w:rPr>
-      </w:pPr>
+        <w:t xml:space="preserve">Volgende </w:t>
+      </w:r>
       <w:r>
         <w:rPr>
           <w:rFonts w:eastAsia="Times New Roman" w:cs="Arial"/>
           <w:b w:val="false"/>
           <w:bCs w:val="false"/>
+          <w:i w:val="false"/>
+          <w:iCs w:val="false"/>
           <w:color w:val="auto"/>
           <w:kern w:val="0"/>
           <w:sz w:val="20"/>
@@ -1358,16 +1372,15 @@
           <w:u w:val="none"/>
           <w:lang w:val="nl-BE" w:eastAsia="en-US" w:bidi="ar-SA"/>
         </w:rPr>
-      </w:r>
-    </w:p>
-    <w:p>
-      <w:pPr>
-        <w:pStyle w:val="Normal"/>
-        <w:rPr>
-          <w:rFonts w:ascii="Arial" w:hAnsi="Arial" w:eastAsia="Times New Roman" w:cs="Arial"/>
-          <w:b w:val="false"/>
+        <w:t>geplande</w:t>
+      </w:r>
+      <w:r>
+        <w:rPr>
+          <w:rFonts w:eastAsia="Times New Roman" w:cs="Arial"/>
           <w:b w:val="false"/>
           <w:bCs w:val="false"/>
+          <w:i w:val="false"/>
+          <w:iCs w:val="false"/>
           <w:color w:val="auto"/>
           <w:kern w:val="0"/>
           <w:sz w:val="20"/>
@@ -1375,12 +1388,137 @@
           <w:u w:val="none"/>
           <w:lang w:val="nl-BE" w:eastAsia="en-US" w:bidi="ar-SA"/>
         </w:rPr>
+        <w:t xml:space="preserve"> taken werden afgewerkt:</w:t>
+      </w:r>
+      <w:bookmarkEnd w:id="0"/>
+    </w:p>
+    <w:p>
+      <w:pPr>
+        <w:pStyle w:val="Normal"/>
+        <w:numPr>
+          <w:ilvl w:val="0"/>
+          <w:numId w:val="7"/>
+        </w:numPr>
+        <w:rPr>
+          <w:rFonts w:ascii="Arial" w:hAnsi="Arial" w:eastAsia="Times New Roman" w:cs="Arial"/>
+          <w:b/>
+          <w:b/>
+          <w:bCs/>
+          <w:i w:val="false"/>
+          <w:i w:val="false"/>
+          <w:iCs w:val="false"/>
+          <w:color w:val="auto"/>
+          <w:kern w:val="0"/>
+          <w:sz w:val="28"/>
+          <w:szCs w:val="28"/>
+          <w:u w:val="single"/>
+          <w:lang w:val="nl-BE" w:eastAsia="en-US" w:bidi="ar-SA"/>
+        </w:rPr>
       </w:pPr>
       <w:r>
         <w:rPr>
           <w:rFonts w:eastAsia="Times New Roman" w:cs="Arial"/>
           <w:b w:val="false"/>
           <w:bCs w:val="false"/>
+          <w:i w:val="false"/>
+          <w:iCs w:val="false"/>
+          <w:color w:val="auto"/>
+          <w:kern w:val="0"/>
+          <w:sz w:val="20"/>
+          <w:szCs w:val="20"/>
+          <w:u w:val="none"/>
+          <w:lang w:val="nl-BE" w:eastAsia="en-US" w:bidi="ar-SA"/>
+        </w:rPr>
+        <w:t>Downloaden van de ARGoS simulator software en opzetten van de testomgeving op een Linux besturingssysteem.</w:t>
+      </w:r>
+    </w:p>
+    <w:p>
+      <w:pPr>
+        <w:pStyle w:val="Normal"/>
+        <w:numPr>
+          <w:ilvl w:val="0"/>
+          <w:numId w:val="7"/>
+        </w:numPr>
+        <w:rPr>
+          <w:rFonts w:ascii="Arial" w:hAnsi="Arial" w:eastAsia="Times New Roman" w:cs="Arial"/>
+          <w:b/>
+          <w:b/>
+          <w:bCs/>
+          <w:i w:val="false"/>
+          <w:i w:val="false"/>
+          <w:iCs w:val="false"/>
+          <w:color w:val="auto"/>
+          <w:kern w:val="0"/>
+          <w:sz w:val="28"/>
+          <w:szCs w:val="28"/>
+          <w:u w:val="single"/>
+          <w:lang w:val="nl-BE" w:eastAsia="en-US" w:bidi="ar-SA"/>
+        </w:rPr>
+      </w:pPr>
+      <w:r>
+        <w:rPr>
+          <w:rFonts w:eastAsia="Times New Roman" w:cs="Arial"/>
+          <w:b w:val="false"/>
+          <w:bCs w:val="false"/>
+          <w:i w:val="false"/>
+          <w:iCs w:val="false"/>
+          <w:color w:val="auto"/>
+          <w:kern w:val="0"/>
+          <w:sz w:val="20"/>
+          <w:szCs w:val="20"/>
+          <w:u w:val="none"/>
+          <w:lang w:val="nl-BE" w:eastAsia="en-US" w:bidi="ar-SA"/>
+        </w:rPr>
+        <w:t>Ontwerpen van een basisscenario dat later kan geïmplementeerd worden.</w:t>
+      </w:r>
+    </w:p>
+    <w:p>
+      <w:pPr>
+        <w:pStyle w:val="Normal"/>
+        <w:rPr>
+          <w:rFonts w:ascii="Arial" w:hAnsi="Arial" w:eastAsia="Times New Roman" w:cs="Arial"/>
+          <w:b/>
+          <w:b/>
+          <w:bCs/>
+          <w:i w:val="false"/>
+          <w:i w:val="false"/>
+          <w:iCs w:val="false"/>
+          <w:color w:val="auto"/>
+          <w:kern w:val="0"/>
+          <w:sz w:val="28"/>
+          <w:szCs w:val="28"/>
+          <w:u w:val="single"/>
+          <w:lang w:val="nl-BE" w:eastAsia="en-US" w:bidi="ar-SA"/>
+        </w:rPr>
+      </w:pPr>
+      <w:r>
+        <w:rPr>
+          <w:rFonts w:eastAsia="Times New Roman" w:cs="Arial"/>
+          <w:b/>
+          <w:bCs/>
+          <w:i w:val="false"/>
+          <w:iCs w:val="false"/>
+          <w:color w:val="auto"/>
+          <w:kern w:val="0"/>
+          <w:sz w:val="28"/>
+          <w:szCs w:val="28"/>
+          <w:u w:val="single"/>
+          <w:lang w:val="nl-BE" w:eastAsia="en-US" w:bidi="ar-SA"/>
+        </w:rPr>
+      </w:r>
+    </w:p>
+    <w:p>
+      <w:pPr>
+        <w:pStyle w:val="Normal"/>
+        <w:rPr/>
+      </w:pPr>
+      <w:r>
+        <w:rPr>
+          <w:rFonts w:eastAsia="Times New Roman" w:cs="Arial"/>
+          <w:b w:val="false"/>
+          <w:bCs w:val="false"/>
+          <w:i w:val="false"/>
+          <w:iCs w:val="false"/>
           <w:color w:val="auto"/>
           <w:kern w:val="0"/>
           <w:sz w:val="20"/>
@@ -1394,11 +1532,15 @@
     <w:p>
       <w:pPr>
         <w:pStyle w:val="Normal"/>
-        <w:rPr>
-          <w:rFonts w:ascii="Arial" w:hAnsi="Arial" w:eastAsia="Times New Roman" w:cs="Arial"/>
-          <w:b w:val="false"/>
+        <w:rPr/>
+      </w:pPr>
+      <w:r>
+        <w:rPr>
+          <w:rFonts w:eastAsia="Times New Roman" w:cs="Arial"/>
           <w:b w:val="false"/>
           <w:bCs w:val="false"/>
+          <w:i w:val="false"/>
+          <w:iCs w:val="false"/>
           <w:color w:val="auto"/>
           <w:kern w:val="0"/>
           <w:sz w:val="20"/>
@@ -1406,12 +1548,15 @@
           <w:u w:val="none"/>
           <w:lang w:val="nl-BE" w:eastAsia="en-US" w:bidi="ar-SA"/>
         </w:rPr>
-      </w:pPr>
+        <w:t>Aangezien de testomgeving deze week werd opgezet, zal volgende week vooral bestaan uit het e</w:t>
+      </w:r>
       <w:r>
         <w:rPr>
           <w:rFonts w:eastAsia="Times New Roman" w:cs="Arial"/>
           <w:b w:val="false"/>
           <w:bCs w:val="false"/>
+          <w:i w:val="false"/>
+          <w:iCs w:val="false"/>
           <w:color w:val="auto"/>
           <w:kern w:val="0"/>
           <w:sz w:val="20"/>
@@ -1419,7 +1564,272 @@
           <w:u w:val="none"/>
           <w:lang w:val="nl-BE" w:eastAsia="en-US" w:bidi="ar-SA"/>
         </w:rPr>
-        <w:t>Tijdens de meeting op vrijdag werden volgende taken besproken:</w:t>
+        <w:t>xperimenteren met</w:t>
+      </w:r>
+      <w:r>
+        <w:rPr>
+          <w:rFonts w:eastAsia="Times New Roman" w:cs="Arial"/>
+          <w:b w:val="false"/>
+          <w:bCs w:val="false"/>
+          <w:i w:val="false"/>
+          <w:iCs w:val="false"/>
+          <w:color w:val="auto"/>
+          <w:kern w:val="0"/>
+          <w:sz w:val="20"/>
+          <w:szCs w:val="20"/>
+          <w:u w:val="none"/>
+          <w:lang w:val="nl-BE" w:eastAsia="en-US" w:bidi="ar-SA"/>
+        </w:rPr>
+        <w:t xml:space="preserve"> de</w:t>
+      </w:r>
+      <w:r>
+        <w:rPr>
+          <w:rFonts w:eastAsia="Times New Roman" w:cs="Arial"/>
+          <w:b w:val="false"/>
+          <w:bCs w:val="false"/>
+          <w:i w:val="false"/>
+          <w:iCs w:val="false"/>
+          <w:color w:val="auto"/>
+          <w:kern w:val="0"/>
+          <w:sz w:val="20"/>
+          <w:szCs w:val="20"/>
+          <w:u w:val="none"/>
+          <w:lang w:val="nl-BE" w:eastAsia="en-US" w:bidi="ar-SA"/>
+        </w:rPr>
+        <w:t xml:space="preserve"> ARGoS simulator.</w:t>
+      </w:r>
+      <w:r>
+        <w:br w:type="page"/>
+      </w:r>
+    </w:p>
+    <w:p>
+      <w:pPr>
+        <w:pStyle w:val="Normal"/>
+        <w:rPr/>
+      </w:pPr>
+      <w:r>
+        <w:rPr>
+          <w:rFonts w:eastAsia="Times New Roman" w:cs="Arial"/>
+          <w:b/>
+          <w:bCs/>
+          <w:i w:val="false"/>
+          <w:iCs w:val="false"/>
+          <w:color w:val="auto"/>
+          <w:kern w:val="0"/>
+          <w:sz w:val="28"/>
+          <w:szCs w:val="28"/>
+          <w:u w:val="single"/>
+          <w:lang w:val="nl-BE" w:eastAsia="en-US" w:bidi="ar-SA"/>
+        </w:rPr>
+        <w:t>Week 2 – maandag 17/02/2020 tot vrijdag 21/02/2020:</w:t>
+      </w:r>
+      <w:bookmarkStart w:id="1" w:name="__DdeLink__161_898261021"/>
+    </w:p>
+    <w:p>
+      <w:pPr>
+        <w:pStyle w:val="Normal"/>
+        <w:rPr/>
+      </w:pPr>
+      <w:r>
+        <w:rPr>
+          <w:rFonts w:eastAsia="Times New Roman" w:cs="Arial"/>
+          <w:b w:val="false"/>
+          <w:bCs w:val="false"/>
+          <w:i w:val="false"/>
+          <w:iCs w:val="false"/>
+          <w:color w:val="auto"/>
+          <w:kern w:val="0"/>
+          <w:sz w:val="20"/>
+          <w:szCs w:val="20"/>
+          <w:u w:val="single"/>
+          <w:lang w:val="nl-BE" w:eastAsia="en-US" w:bidi="ar-SA"/>
+        </w:rPr>
+        <w:t>Beschrijving:</w:t>
+      </w:r>
+    </w:p>
+    <w:p>
+      <w:pPr>
+        <w:pStyle w:val="Normal"/>
+        <w:rPr/>
+      </w:pPr>
+      <w:r>
+        <w:rPr>
+          <w:rFonts w:eastAsia="Times New Roman" w:cs="Arial"/>
+          <w:b w:val="false"/>
+          <w:bCs w:val="false"/>
+          <w:i w:val="false"/>
+          <w:iCs w:val="false"/>
+          <w:color w:val="auto"/>
+          <w:kern w:val="0"/>
+          <w:sz w:val="20"/>
+          <w:szCs w:val="20"/>
+          <w:u w:val="none"/>
+          <w:lang w:val="nl-BE" w:eastAsia="en-US" w:bidi="ar-SA"/>
+        </w:rPr>
+        <w:t>Opnieuw ging d</w:t>
+      </w:r>
+      <w:r>
+        <w:rPr>
+          <w:rFonts w:eastAsia="Times New Roman" w:cs="Arial"/>
+          <w:b w:val="false"/>
+          <w:bCs w:val="false"/>
+          <w:i w:val="false"/>
+          <w:iCs w:val="false"/>
+          <w:color w:val="auto"/>
+          <w:kern w:val="0"/>
+          <w:sz w:val="20"/>
+          <w:szCs w:val="20"/>
+          <w:u w:val="none"/>
+          <w:lang w:val="nl-BE" w:eastAsia="en-US" w:bidi="ar-SA"/>
+        </w:rPr>
+        <w:t xml:space="preserve">e wekelijkse meeting deze week niet door, wegens ziekte van de promotor. Desondanks heb ik </w:t>
+      </w:r>
+      <w:r>
+        <w:rPr>
+          <w:rFonts w:eastAsia="Times New Roman" w:cs="Arial"/>
+          <w:b w:val="false"/>
+          <w:bCs w:val="false"/>
+          <w:i w:val="false"/>
+          <w:iCs w:val="false"/>
+          <w:color w:val="auto"/>
+          <w:kern w:val="0"/>
+          <w:sz w:val="20"/>
+          <w:szCs w:val="20"/>
+          <w:u w:val="none"/>
+          <w:lang w:val="nl-BE" w:eastAsia="en-US" w:bidi="ar-SA"/>
+        </w:rPr>
+        <w:t>deze week toch voldoende vooruitgang geboekt</w:t>
+      </w:r>
+      <w:r>
+        <w:rPr>
+          <w:rFonts w:eastAsia="Times New Roman" w:cs="Arial"/>
+          <w:b w:val="false"/>
+          <w:bCs w:val="false"/>
+          <w:i w:val="false"/>
+          <w:iCs w:val="false"/>
+          <w:color w:val="auto"/>
+          <w:kern w:val="0"/>
+          <w:sz w:val="20"/>
+          <w:szCs w:val="20"/>
+          <w:u w:val="none"/>
+          <w:lang w:val="nl-BE" w:eastAsia="en-US" w:bidi="ar-SA"/>
+        </w:rPr>
+        <w:t xml:space="preserve">. </w:t>
+      </w:r>
+      <w:r>
+        <w:rPr>
+          <w:rFonts w:eastAsia="Times New Roman" w:cs="Arial"/>
+          <w:b w:val="false"/>
+          <w:bCs w:val="false"/>
+          <w:i w:val="false"/>
+          <w:iCs w:val="false"/>
+          <w:color w:val="auto"/>
+          <w:kern w:val="0"/>
+          <w:sz w:val="20"/>
+          <w:szCs w:val="20"/>
+          <w:u w:val="none"/>
+          <w:lang w:val="nl-BE" w:eastAsia="en-US" w:bidi="ar-SA"/>
+        </w:rPr>
+        <w:t xml:space="preserve">Zo heb ik onder andere </w:t>
+      </w:r>
+      <w:r>
+        <w:rPr>
+          <w:rFonts w:eastAsia="Times New Roman" w:cs="Arial"/>
+          <w:b w:val="false"/>
+          <w:bCs w:val="false"/>
+          <w:i w:val="false"/>
+          <w:iCs w:val="false"/>
+          <w:color w:val="auto"/>
+          <w:kern w:val="0"/>
+          <w:sz w:val="20"/>
+          <w:szCs w:val="20"/>
+          <w:u w:val="none"/>
+          <w:lang w:val="nl-BE" w:eastAsia="en-US" w:bidi="ar-SA"/>
+        </w:rPr>
+        <w:t xml:space="preserve">enkele administratieve dingen in orde gebracht </w:t>
+      </w:r>
+      <w:r>
+        <w:rPr>
+          <w:rFonts w:eastAsia="Times New Roman" w:cs="Arial"/>
+          <w:b w:val="false"/>
+          <w:bCs w:val="false"/>
+          <w:i w:val="false"/>
+          <w:iCs w:val="false"/>
+          <w:color w:val="auto"/>
+          <w:kern w:val="0"/>
+          <w:sz w:val="20"/>
+          <w:szCs w:val="20"/>
+          <w:u w:val="none"/>
+          <w:lang w:val="nl-BE" w:eastAsia="en-US" w:bidi="ar-SA"/>
+        </w:rPr>
+        <w:t>en de geplande taken afgewerkt.</w:t>
+      </w:r>
+    </w:p>
+    <w:p>
+      <w:pPr>
+        <w:pStyle w:val="Normal"/>
+        <w:rPr>
+          <w:rFonts w:eastAsia="Times New Roman" w:cs="Arial"/>
+          <w:b w:val="false"/>
+          <w:b w:val="false"/>
+          <w:bCs w:val="false"/>
+          <w:i w:val="false"/>
+          <w:i w:val="false"/>
+          <w:iCs w:val="false"/>
+          <w:color w:val="auto"/>
+          <w:kern w:val="0"/>
+          <w:sz w:val="20"/>
+          <w:szCs w:val="20"/>
+          <w:u w:val="none"/>
+          <w:lang w:val="nl-BE" w:eastAsia="en-US" w:bidi="ar-SA"/>
+        </w:rPr>
+      </w:pPr>
+      <w:r>
+        <w:rPr/>
+      </w:r>
+    </w:p>
+    <w:p>
+      <w:pPr>
+        <w:pStyle w:val="Normal"/>
+        <w:rPr/>
+      </w:pPr>
+      <w:r>
+        <w:rPr>
+          <w:rFonts w:eastAsia="Times New Roman" w:cs="Arial"/>
+          <w:b w:val="false"/>
+          <w:bCs w:val="false"/>
+          <w:i w:val="false"/>
+          <w:iCs w:val="false"/>
+          <w:color w:val="auto"/>
+          <w:kern w:val="0"/>
+          <w:sz w:val="20"/>
+          <w:szCs w:val="20"/>
+          <w:u w:val="single"/>
+          <w:lang w:val="nl-BE" w:eastAsia="en-US" w:bidi="ar-SA"/>
+        </w:rPr>
+        <w:t>Resultaten:</w:t>
+      </w:r>
+    </w:p>
+    <w:p>
+      <w:pPr>
+        <w:pStyle w:val="Normal"/>
+        <w:rPr/>
+      </w:pPr>
+      <w:r>
+        <w:rPr>
+          <w:rFonts w:eastAsia="Times New Roman" w:cs="Arial"/>
+          <w:b w:val="false"/>
+          <w:bCs w:val="false"/>
+          <w:i w:val="false"/>
+          <w:iCs w:val="false"/>
+          <w:color w:val="auto"/>
+          <w:kern w:val="0"/>
+          <w:sz w:val="20"/>
+          <w:szCs w:val="20"/>
+          <w:u w:val="none"/>
+          <w:lang w:val="nl-BE" w:eastAsia="en-US" w:bidi="ar-SA"/>
+        </w:rPr>
+        <w:t>Volgende administratieve taken werden afgewerkt:</w:t>
       </w:r>
     </w:p>
     <w:p>
@@ -1431,9 +1841,27 @@
         </w:numPr>
         <w:rPr>
           <w:rFonts w:ascii="Arial" w:hAnsi="Arial" w:eastAsia="Times New Roman" w:cs="Arial"/>
-          <w:b w:val="false"/>
+          <w:b/>
+          <w:b/>
+          <w:bCs/>
+          <w:i w:val="false"/>
+          <w:i w:val="false"/>
+          <w:iCs w:val="false"/>
+          <w:color w:val="auto"/>
+          <w:kern w:val="0"/>
+          <w:sz w:val="28"/>
+          <w:szCs w:val="28"/>
+          <w:u w:val="single"/>
+          <w:lang w:val="nl-BE" w:eastAsia="en-US" w:bidi="ar-SA"/>
+        </w:rPr>
+      </w:pPr>
+      <w:r>
+        <w:rPr>
+          <w:rFonts w:eastAsia="Times New Roman" w:cs="Arial"/>
           <w:b w:val="false"/>
           <w:bCs w:val="false"/>
+          <w:i w:val="false"/>
+          <w:iCs w:val="false"/>
           <w:color w:val="auto"/>
           <w:kern w:val="0"/>
           <w:sz w:val="20"/>
@@ -1441,10 +1869,7 @@
           <w:u w:val="none"/>
           <w:lang w:val="nl-BE" w:eastAsia="en-US" w:bidi="ar-SA"/>
         </w:rPr>
-      </w:pPr>
-      <w:r>
-        <w:rPr/>
-        <w:t>Bedenk een scenario dat je kan uitwerken om te simuleren (evacuatie bij brand en 2 poorten en 2 soorten robots, temperatuursensors en grippers).</w:t>
+        <w:t xml:space="preserve">Aanpassen van het beschikbare thesis LaTeX sjabloon voor eigen gebruik. </w:t>
       </w:r>
     </w:p>
     <w:p>
@@ -1456,9 +1881,27 @@
         </w:numPr>
         <w:rPr>
           <w:rFonts w:ascii="Arial" w:hAnsi="Arial" w:eastAsia="Times New Roman" w:cs="Arial"/>
-          <w:b w:val="false"/>
+          <w:b/>
+          <w:b/>
+          <w:bCs/>
+          <w:i w:val="false"/>
+          <w:i w:val="false"/>
+          <w:iCs w:val="false"/>
+          <w:color w:val="auto"/>
+          <w:kern w:val="0"/>
+          <w:sz w:val="28"/>
+          <w:szCs w:val="28"/>
+          <w:u w:val="single"/>
+          <w:lang w:val="nl-BE" w:eastAsia="en-US" w:bidi="ar-SA"/>
+        </w:rPr>
+      </w:pPr>
+      <w:r>
+        <w:rPr>
+          <w:rFonts w:eastAsia="Times New Roman" w:cs="Arial"/>
           <w:b w:val="false"/>
           <w:bCs w:val="false"/>
+          <w:i w:val="false"/>
+          <w:iCs w:val="false"/>
           <w:color w:val="auto"/>
           <w:kern w:val="0"/>
           <w:sz w:val="20"/>
@@ -1466,10 +1909,7 @@
           <w:u w:val="none"/>
           <w:lang w:val="nl-BE" w:eastAsia="en-US" w:bidi="ar-SA"/>
         </w:rPr>
-      </w:pPr>
-      <w:r>
-        <w:rPr/>
-        <w:t>Experimenteer met de ARGoS simulator.</w:t>
+        <w:t>Aanpassen van het beschikbare extended abstract LaTeX sjabloon voor eigen gebruik.</w:t>
       </w:r>
     </w:p>
     <w:p>
@@ -1481,9 +1921,27 @@
         </w:numPr>
         <w:rPr>
           <w:rFonts w:ascii="Arial" w:hAnsi="Arial" w:eastAsia="Times New Roman" w:cs="Arial"/>
-          <w:b w:val="false"/>
+          <w:b/>
+          <w:b/>
+          <w:bCs/>
+          <w:i w:val="false"/>
+          <w:i w:val="false"/>
+          <w:iCs w:val="false"/>
+          <w:color w:val="auto"/>
+          <w:kern w:val="0"/>
+          <w:sz w:val="28"/>
+          <w:szCs w:val="28"/>
+          <w:u w:val="single"/>
+          <w:lang w:val="nl-BE" w:eastAsia="en-US" w:bidi="ar-SA"/>
+        </w:rPr>
+      </w:pPr>
+      <w:r>
+        <w:rPr>
+          <w:rFonts w:eastAsia="Times New Roman" w:cs="Arial"/>
           <w:b w:val="false"/>
           <w:bCs w:val="false"/>
+          <w:i w:val="false"/>
+          <w:iCs w:val="false"/>
           <w:color w:val="auto"/>
           <w:kern w:val="0"/>
           <w:sz w:val="20"/>
@@ -1491,24 +1949,7 @@
           <w:u w:val="none"/>
           <w:lang w:val="nl-BE" w:eastAsia="en-US" w:bidi="ar-SA"/>
         </w:rPr>
-      </w:pPr>
-      <w:r>
-        <w:rPr/>
-        <w:t xml:space="preserve">Zoek </w:t>
-      </w:r>
-      <w:r>
-        <w:rPr>
-          <w:rFonts w:eastAsia="Times New Roman" w:cs="Times New Roman"/>
-          <w:color w:val="auto"/>
-          <w:kern w:val="0"/>
-          <w:sz w:val="20"/>
-          <w:szCs w:val="24"/>
-          <w:lang w:val="nl-BE" w:eastAsia="en-US" w:bidi="ar-SA"/>
-        </w:rPr>
-        <w:t>en doorneem nog andere artikels.</w:t>
-      </w:r>
-      <w:r>
-        <w:br w:type="page"/>
+        <w:t>Aanmaken van een Git repository.</w:t>
       </w:r>
     </w:p>
     <w:p>
@@ -1533,28 +1974,10 @@
       <w:r>
         <w:rPr>
           <w:rFonts w:eastAsia="Times New Roman" w:cs="Arial"/>
-          <w:b/>
-          <w:bCs/>
-          <w:i w:val="false"/>
-          <w:iCs w:val="false"/>
-          <w:color w:val="auto"/>
-          <w:kern w:val="0"/>
-          <w:sz w:val="28"/>
-          <w:szCs w:val="28"/>
-          <w:u w:val="single"/>
-          <w:lang w:val="nl-BE" w:eastAsia="en-US" w:bidi="ar-SA"/>
-        </w:rPr>
-        <w:t>Week 1 – maandag 10/02/2020 tot vrijdag 14/02/2020:</w:t>
-      </w:r>
-    </w:p>
-    <w:p>
-      <w:pPr>
-        <w:pStyle w:val="Normal"/>
-        <w:rPr>
-          <w:rFonts w:ascii="Arial" w:hAnsi="Arial" w:eastAsia="Times New Roman" w:cs="Arial"/>
-          <w:b w:val="false"/>
           <w:b w:val="false"/>
           <w:bCs w:val="false"/>
+          <w:i w:val="false"/>
+          <w:iCs w:val="false"/>
           <w:color w:val="auto"/>
           <w:kern w:val="0"/>
           <w:sz w:val="20"/>
@@ -1562,7 +1985,8 @@
           <w:u w:val="none"/>
           <w:lang w:val="nl-BE" w:eastAsia="en-US" w:bidi="ar-SA"/>
         </w:rPr>
-      </w:pPr>
+        <w:t xml:space="preserve">Volgende </w:t>
+      </w:r>
       <w:r>
         <w:rPr>
           <w:rFonts w:eastAsia="Times New Roman" w:cs="Arial"/>
@@ -1570,24 +1994,6 @@
           <w:bCs w:val="false"/>
           <w:i w:val="false"/>
           <w:iCs w:val="false"/>
-          <w:color w:val="auto"/>
-          <w:kern w:val="0"/>
-          <w:sz w:val="20"/>
-          <w:szCs w:val="20"/>
-          <w:u w:val="single"/>
-          <w:lang w:val="nl-BE" w:eastAsia="en-US" w:bidi="ar-SA"/>
-        </w:rPr>
-        <w:t>Beschrijving:</w:t>
-      </w:r>
-    </w:p>
-    <w:p>
-      <w:pPr>
-        <w:pStyle w:val="Normal"/>
-        <w:rPr>
-          <w:rFonts w:ascii="Arial" w:hAnsi="Arial" w:eastAsia="Times New Roman" w:cs="Arial"/>
-          <w:b w:val="false"/>
-          <w:b w:val="false"/>
-          <w:bCs w:val="false"/>
           <w:color w:val="auto"/>
           <w:kern w:val="0"/>
           <w:sz w:val="20"/>
@@ -1595,7 +2001,8 @@
           <w:u w:val="none"/>
           <w:lang w:val="nl-BE" w:eastAsia="en-US" w:bidi="ar-SA"/>
         </w:rPr>
-      </w:pPr>
+        <w:t>geplande</w:t>
+      </w:r>
       <w:r>
         <w:rPr>
           <w:rFonts w:eastAsia="Times New Roman" w:cs="Arial"/>
@@ -1610,75 +2017,16 @@
           <w:u w:val="none"/>
           <w:lang w:val="nl-BE" w:eastAsia="en-US" w:bidi="ar-SA"/>
         </w:rPr>
-        <w:t>TODO</w:t>
-      </w:r>
-    </w:p>
-    <w:p>
-      <w:pPr>
-        <w:pStyle w:val="Normal"/>
-        <w:rPr>
-          <w:rFonts w:ascii="Arial" w:hAnsi="Arial" w:eastAsia="Times New Roman" w:cs="Arial"/>
-          <w:b w:val="false"/>
-          <w:b w:val="false"/>
-          <w:bCs w:val="false"/>
-          <w:color w:val="auto"/>
-          <w:kern w:val="0"/>
-          <w:sz w:val="20"/>
-          <w:szCs w:val="20"/>
-          <w:u w:val="none"/>
-          <w:lang w:val="nl-BE" w:eastAsia="en-US" w:bidi="ar-SA"/>
-        </w:rPr>
-      </w:pPr>
-      <w:r>
-        <w:rPr>
-          <w:rFonts w:eastAsia="Times New Roman" w:cs="Arial"/>
-          <w:b w:val="false"/>
-          <w:bCs w:val="false"/>
-          <w:color w:val="auto"/>
-          <w:kern w:val="0"/>
-          <w:sz w:val="20"/>
-          <w:szCs w:val="20"/>
-          <w:u w:val="none"/>
-          <w:lang w:val="nl-BE" w:eastAsia="en-US" w:bidi="ar-SA"/>
-        </w:rPr>
-      </w:r>
-    </w:p>
-    <w:p>
-      <w:pPr>
-        <w:pStyle w:val="Normal"/>
-        <w:rPr>
-          <w:rFonts w:ascii="Arial" w:hAnsi="Arial" w:eastAsia="Times New Roman" w:cs="Arial"/>
-          <w:b w:val="false"/>
-          <w:b w:val="false"/>
-          <w:bCs w:val="false"/>
-          <w:color w:val="auto"/>
-          <w:kern w:val="0"/>
-          <w:sz w:val="20"/>
-          <w:szCs w:val="20"/>
-          <w:u w:val="none"/>
-          <w:lang w:val="nl-BE" w:eastAsia="en-US" w:bidi="ar-SA"/>
-        </w:rPr>
-      </w:pPr>
-      <w:r>
-        <w:rPr>
-          <w:rFonts w:eastAsia="Times New Roman" w:cs="Arial"/>
-          <w:b w:val="false"/>
-          <w:bCs w:val="false"/>
-          <w:i w:val="false"/>
-          <w:iCs w:val="false"/>
-          <w:color w:val="auto"/>
-          <w:kern w:val="0"/>
-          <w:sz w:val="20"/>
-          <w:szCs w:val="20"/>
-          <w:u w:val="single"/>
-          <w:lang w:val="nl-BE" w:eastAsia="en-US" w:bidi="ar-SA"/>
-        </w:rPr>
-        <w:t>Resultaten:</w:t>
-      </w:r>
-    </w:p>
-    <w:p>
-      <w:pPr>
-        <w:pStyle w:val="Normal"/>
+        <w:t xml:space="preserve"> taken werden afgewerkt:</w:t>
+      </w:r>
+    </w:p>
+    <w:p>
+      <w:pPr>
+        <w:pStyle w:val="Normal"/>
+        <w:numPr>
+          <w:ilvl w:val="0"/>
+          <w:numId w:val="9"/>
+        </w:numPr>
         <w:rPr>
           <w:rFonts w:ascii="Arial" w:hAnsi="Arial" w:eastAsia="Times New Roman" w:cs="Arial"/>
           <w:b/>
@@ -1709,12 +2057,16 @@
           <w:u w:val="none"/>
           <w:lang w:val="nl-BE" w:eastAsia="en-US" w:bidi="ar-SA"/>
         </w:rPr>
-        <w:t>TODO</w:t>
-      </w:r>
-    </w:p>
-    <w:p>
-      <w:pPr>
-        <w:pStyle w:val="Normal"/>
+        <w:t>Doornemen van de beschikbare ARGoS voorbeelden.</w:t>
+      </w:r>
+    </w:p>
+    <w:p>
+      <w:pPr>
+        <w:pStyle w:val="Normal"/>
+        <w:numPr>
+          <w:ilvl w:val="0"/>
+          <w:numId w:val="9"/>
+        </w:numPr>
         <w:rPr>
           <w:rFonts w:ascii="Arial" w:hAnsi="Arial" w:eastAsia="Times New Roman" w:cs="Arial"/>
           <w:b/>
@@ -1734,6 +2086,46 @@
       <w:r>
         <w:rPr>
           <w:rFonts w:eastAsia="Times New Roman" w:cs="Arial"/>
+          <w:b w:val="false"/>
+          <w:bCs w:val="false"/>
+          <w:i w:val="false"/>
+          <w:iCs w:val="false"/>
+          <w:color w:val="auto"/>
+          <w:kern w:val="0"/>
+          <w:sz w:val="20"/>
+          <w:szCs w:val="20"/>
+          <w:u w:val="none"/>
+          <w:lang w:val="nl-BE" w:eastAsia="en-US" w:bidi="ar-SA"/>
+        </w:rPr>
+        <w:t>Experimenteren met de mogelijkheden van deze simulator.</w:t>
+      </w:r>
+      <w:bookmarkEnd w:id="1"/>
+    </w:p>
+    <w:p>
+      <w:pPr>
+        <w:pStyle w:val="Normal"/>
+        <w:numPr>
+          <w:ilvl w:val="0"/>
+          <w:numId w:val="9"/>
+        </w:numPr>
+        <w:rPr/>
+      </w:pPr>
+      <w:r>
+        <w:rPr/>
+        <w:t>Opzetten van een kleine testomgeving.</w:t>
+      </w:r>
+      <w:r>
+        <w:br w:type="page"/>
+      </w:r>
+    </w:p>
+    <w:p>
+      <w:pPr>
+        <w:pStyle w:val="Normal"/>
+        <w:rPr/>
+      </w:pPr>
+      <w:r>
+        <w:rPr>
+          <w:rFonts w:eastAsia="Times New Roman" w:cs="Arial"/>
           <w:b/>
           <w:bCs/>
           <w:i w:val="false"/>
@@ -1745,68 +2137,18 @@
           <w:u w:val="single"/>
           <w:lang w:val="nl-BE" w:eastAsia="en-US" w:bidi="ar-SA"/>
         </w:rPr>
-      </w:r>
-    </w:p>
-    <w:p>
-      <w:pPr>
-        <w:pStyle w:val="Normal"/>
-        <w:rPr>
-          <w:rFonts w:ascii="Arial" w:hAnsi="Arial" w:eastAsia="Times New Roman" w:cs="Arial"/>
-          <w:b/>
-          <w:b/>
-          <w:bCs/>
-          <w:i w:val="false"/>
-          <w:i w:val="false"/>
-          <w:iCs w:val="false"/>
-          <w:color w:val="auto"/>
-          <w:kern w:val="0"/>
-          <w:sz w:val="28"/>
-          <w:szCs w:val="28"/>
-          <w:u w:val="single"/>
-          <w:lang w:val="nl-BE" w:eastAsia="en-US" w:bidi="ar-SA"/>
-        </w:rPr>
-      </w:pPr>
-      <w:r>
-        <w:rPr>
-          <w:rFonts w:eastAsia="Times New Roman" w:cs="Arial"/>
+        <w:t>Week 3 – maandag 24/02/2020 tot vrijdag 28/02/2020:</w:t>
+      </w:r>
+    </w:p>
+    <w:p>
+      <w:pPr>
+        <w:pStyle w:val="Normal"/>
+        <w:rPr>
+          <w:rFonts w:eastAsia="Times New Roman" w:cs="Arial"/>
+          <w:b w:val="false"/>
           <w:b w:val="false"/>
           <w:bCs w:val="false"/>
           <w:i w:val="false"/>
-          <w:iCs w:val="false"/>
-          <w:color w:val="auto"/>
-          <w:kern w:val="0"/>
-          <w:sz w:val="20"/>
-          <w:szCs w:val="20"/>
-          <w:u w:val="single"/>
-          <w:lang w:val="nl-BE" w:eastAsia="en-US" w:bidi="ar-SA"/>
-        </w:rPr>
-        <w:t>Planning voor komende week:</w:t>
-      </w:r>
-    </w:p>
-    <w:p>
-      <w:pPr>
-        <w:pStyle w:val="Normal"/>
-        <w:rPr>
-          <w:rFonts w:ascii="Arial" w:hAnsi="Arial" w:eastAsia="Times New Roman" w:cs="Arial"/>
-          <w:b/>
-          <w:b/>
-          <w:bCs/>
-          <w:i w:val="false"/>
-          <w:i w:val="false"/>
-          <w:iCs w:val="false"/>
-          <w:color w:val="auto"/>
-          <w:kern w:val="0"/>
-          <w:sz w:val="28"/>
-          <w:szCs w:val="28"/>
-          <w:u w:val="single"/>
-          <w:lang w:val="nl-BE" w:eastAsia="en-US" w:bidi="ar-SA"/>
-        </w:rPr>
-      </w:pPr>
-      <w:r>
-        <w:rPr>
-          <w:rFonts w:eastAsia="Times New Roman" w:cs="Arial"/>
-          <w:b w:val="false"/>
-          <w:bCs w:val="false"/>
           <w:i w:val="false"/>
           <w:iCs w:val="false"/>
           <w:color w:val="auto"/>
@@ -1816,62 +2158,6 @@
           <w:u w:val="none"/>
           <w:lang w:val="nl-BE" w:eastAsia="en-US" w:bidi="ar-SA"/>
         </w:rPr>
-        <w:t>De wekelijkse meeting ging niet door deze week, wegens ziekte van de promotor. Desondanks ...</w:t>
-      </w:r>
-    </w:p>
-    <w:p>
-      <w:pPr>
-        <w:pStyle w:val="Normal"/>
-        <w:rPr>
-          <w:rFonts w:ascii="Arial" w:hAnsi="Arial" w:eastAsia="Times New Roman" w:cs="Arial"/>
-          <w:b/>
-          <w:b/>
-          <w:bCs/>
-          <w:i w:val="false"/>
-          <w:i w:val="false"/>
-          <w:iCs w:val="false"/>
-          <w:color w:val="auto"/>
-          <w:kern w:val="0"/>
-          <w:sz w:val="28"/>
-          <w:szCs w:val="28"/>
-          <w:u w:val="single"/>
-          <w:lang w:val="nl-BE" w:eastAsia="en-US" w:bidi="ar-SA"/>
-        </w:rPr>
-      </w:pPr>
-      <w:r>
-        <w:rPr>
-          <w:rFonts w:eastAsia="Times New Roman" w:cs="Arial"/>
-          <w:b/>
-          <w:bCs/>
-          <w:i w:val="false"/>
-          <w:iCs w:val="false"/>
-          <w:color w:val="auto"/>
-          <w:kern w:val="0"/>
-          <w:sz w:val="28"/>
-          <w:szCs w:val="28"/>
-          <w:u w:val="single"/>
-          <w:lang w:val="nl-BE" w:eastAsia="en-US" w:bidi="ar-SA"/>
-        </w:rPr>
-      </w:r>
-    </w:p>
-    <w:p>
-      <w:pPr>
-        <w:pStyle w:val="Normal"/>
-        <w:rPr>
-          <w:rFonts w:ascii="Arial" w:hAnsi="Arial" w:eastAsia="Times New Roman" w:cs="Arial"/>
-          <w:b/>
-          <w:b/>
-          <w:bCs/>
-          <w:i w:val="false"/>
-          <w:i w:val="false"/>
-          <w:iCs w:val="false"/>
-          <w:color w:val="auto"/>
-          <w:kern w:val="0"/>
-          <w:sz w:val="28"/>
-          <w:szCs w:val="28"/>
-          <w:u w:val="single"/>
-          <w:lang w:val="nl-BE" w:eastAsia="en-US" w:bidi="ar-SA"/>
-        </w:rPr>
       </w:pPr>
       <w:r>
         <w:rPr>
@@ -1887,484 +2173,8 @@
           <w:u w:val="none"/>
           <w:lang w:val="nl-BE" w:eastAsia="en-US" w:bidi="ar-SA"/>
         </w:rPr>
-        <w:t>Verder zoeken en doornemen van artikels i.v.m. voorgenoemde onderwerpen</w:t>
-      </w:r>
-    </w:p>
-    <w:p>
-      <w:pPr>
-        <w:pStyle w:val="Normal"/>
-        <w:rPr>
-          <w:rFonts w:ascii="Arial" w:hAnsi="Arial" w:eastAsia="Times New Roman" w:cs="Arial"/>
-          <w:b/>
-          <w:b/>
-          <w:bCs/>
-          <w:i w:val="false"/>
-          <w:i w:val="false"/>
-          <w:iCs w:val="false"/>
-          <w:color w:val="auto"/>
-          <w:kern w:val="0"/>
-          <w:sz w:val="28"/>
-          <w:szCs w:val="28"/>
-          <w:u w:val="single"/>
-          <w:lang w:val="nl-BE" w:eastAsia="en-US" w:bidi="ar-SA"/>
-        </w:rPr>
-      </w:pPr>
-      <w:r>
-        <w:rPr>
-          <w:rFonts w:eastAsia="Times New Roman" w:cs="Arial"/>
-          <w:b w:val="false"/>
-          <w:bCs w:val="false"/>
-          <w:i w:val="false"/>
-          <w:iCs w:val="false"/>
-          <w:color w:val="auto"/>
-          <w:kern w:val="0"/>
-          <w:sz w:val="20"/>
-          <w:szCs w:val="20"/>
-          <w:u w:val="none"/>
-          <w:lang w:val="nl-BE" w:eastAsia="en-US" w:bidi="ar-SA"/>
-        </w:rPr>
-        <w:t>Setup latex voor thesis en extended abstract.</w:t>
-      </w:r>
-    </w:p>
-    <w:p>
-      <w:pPr>
-        <w:pStyle w:val="Normal"/>
-        <w:rPr>
-          <w:rFonts w:ascii="Arial" w:hAnsi="Arial" w:eastAsia="Times New Roman" w:cs="Arial"/>
-          <w:b/>
-          <w:b/>
-          <w:bCs/>
-          <w:i w:val="false"/>
-          <w:i w:val="false"/>
-          <w:iCs w:val="false"/>
-          <w:color w:val="auto"/>
-          <w:kern w:val="0"/>
-          <w:sz w:val="28"/>
-          <w:szCs w:val="28"/>
-          <w:u w:val="single"/>
-          <w:lang w:val="nl-BE" w:eastAsia="en-US" w:bidi="ar-SA"/>
-        </w:rPr>
-      </w:pPr>
-      <w:r>
-        <w:rPr>
-          <w:rFonts w:eastAsia="Times New Roman" w:cs="Arial"/>
-          <w:b w:val="false"/>
-          <w:bCs w:val="false"/>
-          <w:i w:val="false"/>
-          <w:iCs w:val="false"/>
-          <w:color w:val="auto"/>
-          <w:kern w:val="0"/>
-          <w:sz w:val="20"/>
-          <w:szCs w:val="20"/>
-          <w:u w:val="none"/>
-          <w:lang w:val="nl-BE" w:eastAsia="en-US" w:bidi="ar-SA"/>
-        </w:rPr>
-        <w:t>Git repository aangemaakt.</w:t>
-      </w:r>
-    </w:p>
-    <w:p>
-      <w:pPr>
-        <w:pStyle w:val="Normal"/>
-        <w:rPr>
-          <w:rFonts w:ascii="Arial" w:hAnsi="Arial" w:eastAsia="Times New Roman" w:cs="Arial"/>
-          <w:b/>
-          <w:b/>
-          <w:bCs/>
-          <w:i w:val="false"/>
-          <w:i w:val="false"/>
-          <w:iCs w:val="false"/>
-          <w:color w:val="auto"/>
-          <w:kern w:val="0"/>
-          <w:sz w:val="28"/>
-          <w:szCs w:val="28"/>
-          <w:u w:val="single"/>
-          <w:lang w:val="nl-BE" w:eastAsia="en-US" w:bidi="ar-SA"/>
-        </w:rPr>
-      </w:pPr>
-      <w:r>
-        <w:rPr>
-          <w:rFonts w:eastAsia="Times New Roman" w:cs="Arial"/>
-          <w:b w:val="false"/>
-          <w:bCs w:val="false"/>
-          <w:i w:val="false"/>
-          <w:iCs w:val="false"/>
-          <w:color w:val="auto"/>
-          <w:kern w:val="0"/>
-          <w:sz w:val="20"/>
-          <w:szCs w:val="20"/>
-          <w:u w:val="none"/>
-          <w:lang w:val="nl-BE" w:eastAsia="en-US" w:bidi="ar-SA"/>
-        </w:rPr>
-        <w:t>Opzetten van testomgeving op laptop.</w:t>
-      </w:r>
-    </w:p>
-    <w:p>
-      <w:pPr>
-        <w:pStyle w:val="Normal"/>
-        <w:rPr>
-          <w:rFonts w:ascii="Arial" w:hAnsi="Arial" w:eastAsia="Times New Roman" w:cs="Arial"/>
-          <w:b/>
-          <w:b/>
-          <w:bCs/>
-          <w:i w:val="false"/>
-          <w:i w:val="false"/>
-          <w:iCs w:val="false"/>
-          <w:color w:val="auto"/>
-          <w:kern w:val="0"/>
-          <w:sz w:val="28"/>
-          <w:szCs w:val="28"/>
-          <w:u w:val="single"/>
-          <w:lang w:val="nl-BE" w:eastAsia="en-US" w:bidi="ar-SA"/>
-        </w:rPr>
-      </w:pPr>
-      <w:r>
-        <w:rPr>
-          <w:rFonts w:eastAsia="Times New Roman" w:cs="Arial"/>
-          <w:b w:val="false"/>
-          <w:bCs w:val="false"/>
-          <w:i w:val="false"/>
-          <w:iCs w:val="false"/>
-          <w:color w:val="auto"/>
-          <w:kern w:val="0"/>
-          <w:sz w:val="20"/>
-          <w:szCs w:val="20"/>
-          <w:u w:val="none"/>
-          <w:lang w:val="nl-BE" w:eastAsia="en-US" w:bidi="ar-SA"/>
-        </w:rPr>
-        <w:t>Experimenteren met ARGoS simulator.</w:t>
-      </w:r>
-      <w:r>
-        <w:br w:type="page"/>
-      </w:r>
-    </w:p>
-    <w:p>
-      <w:pPr>
-        <w:pStyle w:val="Normal"/>
-        <w:rPr>
-          <w:rFonts w:ascii="Arial" w:hAnsi="Arial" w:eastAsia="Times New Roman" w:cs="Arial"/>
-          <w:b/>
-          <w:b/>
-          <w:bCs/>
-          <w:i w:val="false"/>
-          <w:i w:val="false"/>
-          <w:iCs w:val="false"/>
-          <w:color w:val="auto"/>
-          <w:kern w:val="0"/>
-          <w:sz w:val="28"/>
-          <w:szCs w:val="28"/>
-          <w:u w:val="single"/>
-          <w:lang w:val="nl-BE" w:eastAsia="en-US" w:bidi="ar-SA"/>
-        </w:rPr>
-      </w:pPr>
-      <w:r>
-        <w:rPr>
-          <w:rFonts w:eastAsia="Times New Roman" w:cs="Arial"/>
-          <w:b/>
-          <w:bCs/>
-          <w:i w:val="false"/>
-          <w:iCs w:val="false"/>
-          <w:color w:val="auto"/>
-          <w:kern w:val="0"/>
-          <w:sz w:val="28"/>
-          <w:szCs w:val="28"/>
-          <w:u w:val="single"/>
-          <w:lang w:val="nl-BE" w:eastAsia="en-US" w:bidi="ar-SA"/>
-        </w:rPr>
-        <w:t>Week 2 – maandag 17/02/2020 tot vrijdag 21/02/2020:</w:t>
-      </w:r>
-      <w:bookmarkStart w:id="0" w:name="__DdeLink__161_898261021"/>
-    </w:p>
-    <w:p>
-      <w:pPr>
-        <w:pStyle w:val="Normal"/>
-        <w:rPr>
-          <w:rFonts w:ascii="Arial" w:hAnsi="Arial" w:eastAsia="Times New Roman" w:cs="Arial"/>
-          <w:b/>
-          <w:b/>
-          <w:bCs/>
-          <w:i w:val="false"/>
-          <w:i w:val="false"/>
-          <w:iCs w:val="false"/>
-          <w:color w:val="auto"/>
-          <w:kern w:val="0"/>
-          <w:sz w:val="28"/>
-          <w:szCs w:val="28"/>
-          <w:u w:val="single"/>
-          <w:lang w:val="nl-BE" w:eastAsia="en-US" w:bidi="ar-SA"/>
-        </w:rPr>
-      </w:pPr>
-      <w:r>
-        <w:rPr>
-          <w:rFonts w:eastAsia="Times New Roman" w:cs="Arial"/>
-          <w:b w:val="false"/>
-          <w:bCs w:val="false"/>
-          <w:i w:val="false"/>
-          <w:iCs w:val="false"/>
-          <w:color w:val="auto"/>
-          <w:kern w:val="0"/>
-          <w:sz w:val="20"/>
-          <w:szCs w:val="20"/>
-          <w:u w:val="none"/>
-          <w:lang w:val="nl-BE" w:eastAsia="en-US" w:bidi="ar-SA"/>
-        </w:rPr>
-        <w:t>Scriptie:</w:t>
-      </w:r>
-    </w:p>
-    <w:p>
-      <w:pPr>
-        <w:pStyle w:val="Normal"/>
-        <w:numPr>
-          <w:ilvl w:val="0"/>
-          <w:numId w:val="2"/>
-        </w:numPr>
-        <w:rPr>
-          <w:rFonts w:ascii="Arial" w:hAnsi="Arial" w:eastAsia="Times New Roman" w:cs="Arial"/>
-          <w:b/>
-          <w:b/>
-          <w:bCs/>
-          <w:i w:val="false"/>
-          <w:i w:val="false"/>
-          <w:iCs w:val="false"/>
-          <w:color w:val="auto"/>
-          <w:kern w:val="0"/>
-          <w:sz w:val="28"/>
-          <w:szCs w:val="28"/>
-          <w:u w:val="single"/>
-          <w:lang w:val="nl-BE" w:eastAsia="en-US" w:bidi="ar-SA"/>
-        </w:rPr>
-      </w:pPr>
-      <w:r>
-        <w:rPr>
-          <w:rFonts w:eastAsia="Times New Roman" w:cs="Arial"/>
-          <w:b w:val="false"/>
-          <w:bCs w:val="false"/>
-          <w:i w:val="false"/>
-          <w:iCs w:val="false"/>
-          <w:color w:val="auto"/>
-          <w:kern w:val="0"/>
-          <w:sz w:val="20"/>
-          <w:szCs w:val="20"/>
-          <w:u w:val="none"/>
-          <w:lang w:val="nl-BE" w:eastAsia="en-US" w:bidi="ar-SA"/>
-        </w:rPr>
-        <w:t>a.d.h.v. de gevonden literatuur, schrijven van de inleidende hoofdstukken die begrippen definiëren/verklaren en het bredere onderwerp omschrijven</w:t>
-      </w:r>
-    </w:p>
-    <w:p>
-      <w:pPr>
-        <w:pStyle w:val="Normal"/>
-        <w:rPr>
-          <w:rFonts w:ascii="Arial" w:hAnsi="Arial" w:eastAsia="Times New Roman" w:cs="Arial"/>
-          <w:b/>
-          <w:b/>
-          <w:bCs/>
-          <w:i w:val="false"/>
-          <w:i w:val="false"/>
-          <w:iCs w:val="false"/>
-          <w:color w:val="auto"/>
-          <w:kern w:val="0"/>
-          <w:sz w:val="28"/>
-          <w:szCs w:val="28"/>
-          <w:u w:val="single"/>
-          <w:lang w:val="nl-BE" w:eastAsia="en-US" w:bidi="ar-SA"/>
-        </w:rPr>
-      </w:pPr>
-      <w:r>
-        <w:rPr>
-          <w:rFonts w:eastAsia="Times New Roman" w:cs="Arial"/>
-          <w:b w:val="false"/>
-          <w:bCs w:val="false"/>
-          <w:i w:val="false"/>
-          <w:iCs w:val="false"/>
-          <w:color w:val="auto"/>
-          <w:kern w:val="0"/>
-          <w:sz w:val="20"/>
-          <w:szCs w:val="20"/>
-          <w:u w:val="none"/>
-          <w:lang w:val="nl-BE" w:eastAsia="en-US" w:bidi="ar-SA"/>
-        </w:rPr>
-        <w:t>Software:</w:t>
-      </w:r>
-    </w:p>
-    <w:p>
-      <w:pPr>
-        <w:pStyle w:val="Normal"/>
-        <w:numPr>
-          <w:ilvl w:val="0"/>
-          <w:numId w:val="3"/>
-        </w:numPr>
-        <w:rPr>
-          <w:rFonts w:ascii="Arial" w:hAnsi="Arial" w:eastAsia="Times New Roman" w:cs="Arial"/>
-          <w:b/>
-          <w:b/>
-          <w:bCs/>
-          <w:i w:val="false"/>
-          <w:i w:val="false"/>
-          <w:iCs w:val="false"/>
-          <w:color w:val="auto"/>
-          <w:kern w:val="0"/>
-          <w:sz w:val="28"/>
-          <w:szCs w:val="28"/>
-          <w:u w:val="single"/>
-          <w:lang w:val="nl-BE" w:eastAsia="en-US" w:bidi="ar-SA"/>
-        </w:rPr>
-      </w:pPr>
-      <w:r>
-        <w:rPr>
-          <w:rFonts w:eastAsia="Times New Roman" w:cs="Arial"/>
-          <w:b w:val="false"/>
-          <w:bCs w:val="false"/>
-          <w:i w:val="false"/>
-          <w:iCs w:val="false"/>
-          <w:color w:val="auto"/>
-          <w:kern w:val="0"/>
-          <w:sz w:val="20"/>
-          <w:szCs w:val="20"/>
-          <w:u w:val="none"/>
-          <w:lang w:val="nl-BE" w:eastAsia="en-US" w:bidi="ar-SA"/>
-        </w:rPr>
-        <w:t>de ARGoS simulator software leren kennen</w:t>
-      </w:r>
-    </w:p>
-    <w:p>
-      <w:pPr>
-        <w:pStyle w:val="Normal"/>
-        <w:rPr>
-          <w:rFonts w:ascii="Arial" w:hAnsi="Arial" w:eastAsia="Times New Roman" w:cs="Arial"/>
-          <w:b/>
-          <w:b/>
-          <w:bCs/>
-          <w:i w:val="false"/>
-          <w:i w:val="false"/>
-          <w:iCs w:val="false"/>
-          <w:color w:val="auto"/>
-          <w:kern w:val="0"/>
-          <w:sz w:val="28"/>
-          <w:szCs w:val="28"/>
-          <w:u w:val="single"/>
-          <w:lang w:val="nl-BE" w:eastAsia="en-US" w:bidi="ar-SA"/>
-        </w:rPr>
-      </w:pPr>
-      <w:r>
-        <w:rPr>
-          <w:rFonts w:eastAsia="Times New Roman" w:cs="Arial"/>
-          <w:b w:val="false"/>
-          <w:bCs w:val="false"/>
-          <w:i w:val="false"/>
-          <w:iCs w:val="false"/>
-          <w:color w:val="auto"/>
-          <w:kern w:val="0"/>
-          <w:sz w:val="20"/>
-          <w:szCs w:val="20"/>
-          <w:u w:val="none"/>
-          <w:lang w:val="nl-BE" w:eastAsia="en-US" w:bidi="ar-SA"/>
-        </w:rPr>
-        <w:t>Implementatie:</w:t>
-      </w:r>
-    </w:p>
-    <w:p>
-      <w:pPr>
-        <w:pStyle w:val="Normal"/>
-        <w:numPr>
-          <w:ilvl w:val="0"/>
-          <w:numId w:val="4"/>
-        </w:numPr>
-        <w:rPr>
-          <w:rFonts w:ascii="Arial" w:hAnsi="Arial" w:eastAsia="Times New Roman" w:cs="Arial"/>
-          <w:b/>
-          <w:b/>
-          <w:bCs/>
-          <w:i w:val="false"/>
-          <w:i w:val="false"/>
-          <w:iCs w:val="false"/>
-          <w:color w:val="auto"/>
-          <w:kern w:val="0"/>
-          <w:sz w:val="28"/>
-          <w:szCs w:val="28"/>
-          <w:u w:val="single"/>
-          <w:lang w:val="nl-BE" w:eastAsia="en-US" w:bidi="ar-SA"/>
-        </w:rPr>
-      </w:pPr>
-      <w:r>
-        <w:rPr>
-          <w:rFonts w:eastAsia="Times New Roman" w:cs="Arial"/>
-          <w:b w:val="false"/>
-          <w:bCs w:val="false"/>
-          <w:i w:val="false"/>
-          <w:iCs w:val="false"/>
-          <w:color w:val="auto"/>
-          <w:kern w:val="0"/>
-          <w:sz w:val="20"/>
-          <w:szCs w:val="20"/>
-          <w:u w:val="none"/>
-          <w:lang w:val="nl-BE" w:eastAsia="en-US" w:bidi="ar-SA"/>
-        </w:rPr>
-        <w:t>een initiële setup van de testomgeving in de simulator</w:t>
-      </w:r>
-      <w:bookmarkEnd w:id="0"/>
-      <w:r>
-        <w:br w:type="page"/>
-      </w:r>
-    </w:p>
-    <w:p>
-      <w:pPr>
-        <w:pStyle w:val="Normal"/>
-        <w:rPr>
-          <w:rFonts w:ascii="Arial" w:hAnsi="Arial" w:eastAsia="Times New Roman" w:cs="Arial"/>
-          <w:b/>
-          <w:b/>
-          <w:bCs/>
-          <w:i w:val="false"/>
-          <w:i w:val="false"/>
-          <w:iCs w:val="false"/>
-          <w:color w:val="auto"/>
-          <w:kern w:val="0"/>
-          <w:sz w:val="28"/>
-          <w:szCs w:val="28"/>
-          <w:u w:val="single"/>
-          <w:lang w:val="nl-BE" w:eastAsia="en-US" w:bidi="ar-SA"/>
-        </w:rPr>
-      </w:pPr>
-      <w:r>
-        <w:rPr>
-          <w:rFonts w:eastAsia="Times New Roman" w:cs="Arial"/>
-          <w:b/>
-          <w:bCs/>
-          <w:i w:val="false"/>
-          <w:iCs w:val="false"/>
-          <w:color w:val="auto"/>
-          <w:kern w:val="0"/>
-          <w:sz w:val="28"/>
-          <w:szCs w:val="28"/>
-          <w:u w:val="single"/>
-          <w:lang w:val="nl-BE" w:eastAsia="en-US" w:bidi="ar-SA"/>
-        </w:rPr>
-        <w:t>Week 3 – maandag 24/02/2020 tot vrijdag 28/02/2020:</w:t>
-      </w:r>
-    </w:p>
-    <w:p>
-      <w:pPr>
-        <w:pStyle w:val="Normal"/>
-        <w:rPr>
-          <w:rFonts w:eastAsia="Times New Roman" w:cs="Arial"/>
-          <w:b w:val="false"/>
-          <w:b w:val="false"/>
-          <w:bCs w:val="false"/>
-          <w:i w:val="false"/>
-          <w:i w:val="false"/>
-          <w:iCs w:val="false"/>
-          <w:color w:val="auto"/>
-          <w:kern w:val="0"/>
-          <w:sz w:val="20"/>
-          <w:szCs w:val="20"/>
-          <w:u w:val="none"/>
-          <w:lang w:val="nl-BE" w:eastAsia="en-US" w:bidi="ar-SA"/>
-        </w:rPr>
-      </w:pPr>
-      <w:r>
-        <w:rPr/>
         <w:drawing>
-          <wp:anchor behindDoc="0" distT="0" distB="0" distL="0" distR="0" simplePos="0" locked="0" layoutInCell="1" allowOverlap="1" relativeHeight="49">
+          <wp:anchor behindDoc="0" distT="0" distB="0" distL="0" distR="0" simplePos="0" locked="0" layoutInCell="1" allowOverlap="1" relativeHeight="44">
             <wp:simplePos x="0" y="0"/>
             <wp:positionH relativeFrom="column">
               <wp:align>center</wp:align>
@@ -2375,7 +2185,7 @@
             <wp:extent cx="6077585" cy="2785110"/>
             <wp:effectExtent l="0" t="0" r="0" b="0"/>
             <wp:wrapSquare wrapText="largest"/>
-            <wp:docPr id="4" name="Image1" descr=""/>
+            <wp:docPr id="1" name="Image1" descr=""/>
             <wp:cNvGraphicFramePr>
               <a:graphicFrameLocks xmlns:a="http://schemas.openxmlformats.org/drawingml/2006/main" noChangeAspect="1"/>
             </wp:cNvGraphicFramePr>
@@ -2383,13 +2193,13 @@
               <a:graphicData uri="http://schemas.openxmlformats.org/drawingml/2006/picture">
                 <pic:pic xmlns:pic="http://schemas.openxmlformats.org/drawingml/2006/picture">
                   <pic:nvPicPr>
-                    <pic:cNvPr id="4" name="Image1" descr=""/>
+                    <pic:cNvPr id="1" name="Image1" descr=""/>
                     <pic:cNvPicPr>
                       <a:picLocks noChangeAspect="1" noChangeArrowheads="1"/>
                     </pic:cNvPicPr>
                   </pic:nvPicPr>
                   <pic:blipFill>
-                    <a:blip r:embed="rId9"/>
+                    <a:blip r:embed="rId6"/>
                     <a:stretch>
                       <a:fillRect/>
                     </a:stretch>
@@ -2416,12 +2226,13 @@
     <w:p>
       <w:pPr>
         <w:pStyle w:val="Normal"/>
-        <w:rPr>
-          <w:rFonts w:ascii="Arial" w:hAnsi="Arial" w:eastAsia="Times New Roman" w:cs="Arial"/>
-          <w:b/>
+        <w:rPr/>
+      </w:pPr>
+      <w:r>
+        <w:rPr>
+          <w:rFonts w:eastAsia="Times New Roman" w:cs="Arial"/>
           <w:b/>
           <w:bCs/>
-          <w:i w:val="false"/>
           <w:i w:val="false"/>
           <w:iCs w:val="false"/>
           <w:color w:val="auto"/>
@@ -2431,6 +2242,16 @@
           <w:u w:val="single"/>
           <w:lang w:val="nl-BE" w:eastAsia="en-US" w:bidi="ar-SA"/>
         </w:rPr>
+        <w:t>Week 4 – maandag 2/03/2020 tot vrijdag 6/03/2020:</w:t>
+      </w:r>
+      <w:r>
+        <w:br w:type="page"/>
+      </w:r>
+    </w:p>
+    <w:p>
+      <w:pPr>
+        <w:pStyle w:val="Normal"/>
+        <w:rPr/>
       </w:pPr>
       <w:r>
         <w:rPr>
@@ -2446,7 +2267,7 @@
           <w:u w:val="single"/>
           <w:lang w:val="nl-BE" w:eastAsia="en-US" w:bidi="ar-SA"/>
         </w:rPr>
-        <w:t>Week 4 – maandag 2/03/2020 tot vrijdag 6/03/2020:</w:t>
+        <w:t>Week 5 – maandag 9/03/2020 tot vrijdag 13/03/2020:</w:t>
       </w:r>
       <w:r>
         <w:br w:type="page"/>
@@ -2455,12 +2276,13 @@
     <w:p>
       <w:pPr>
         <w:pStyle w:val="Normal"/>
-        <w:rPr>
-          <w:rFonts w:ascii="Arial" w:hAnsi="Arial" w:eastAsia="Times New Roman" w:cs="Arial"/>
-          <w:b/>
+        <w:rPr/>
+      </w:pPr>
+      <w:r>
+        <w:rPr>
+          <w:rFonts w:eastAsia="Times New Roman" w:cs="Arial"/>
           <w:b/>
           <w:bCs/>
-          <w:i w:val="false"/>
           <w:i w:val="false"/>
           <w:iCs w:val="false"/>
           <w:color w:val="auto"/>
@@ -2470,6 +2292,16 @@
           <w:u w:val="single"/>
           <w:lang w:val="nl-BE" w:eastAsia="en-US" w:bidi="ar-SA"/>
         </w:rPr>
+        <w:t>Week 6 – maandag 16/03/2020 tot vrijdag 20/03/2020:</w:t>
+      </w:r>
+      <w:r>
+        <w:br w:type="page"/>
+      </w:r>
+    </w:p>
+    <w:p>
+      <w:pPr>
+        <w:pStyle w:val="Normal"/>
+        <w:rPr/>
       </w:pPr>
       <w:r>
         <w:rPr>
@@ -2485,7 +2317,7 @@
           <w:u w:val="single"/>
           <w:lang w:val="nl-BE" w:eastAsia="en-US" w:bidi="ar-SA"/>
         </w:rPr>
-        <w:t>Week 5 – maandag 9/03/2020 tot vrijdag 13/03/2020:</w:t>
+        <w:t>Week 7 – maandag 23/03/2020 tot vrijdag 27/03/2020:</w:t>
       </w:r>
       <w:r>
         <w:br w:type="page"/>
@@ -2494,12 +2326,13 @@
     <w:p>
       <w:pPr>
         <w:pStyle w:val="Normal"/>
-        <w:rPr>
-          <w:rFonts w:ascii="Arial" w:hAnsi="Arial" w:eastAsia="Times New Roman" w:cs="Arial"/>
-          <w:b/>
+        <w:rPr/>
+      </w:pPr>
+      <w:r>
+        <w:rPr>
+          <w:rFonts w:eastAsia="Times New Roman" w:cs="Arial"/>
           <w:b/>
           <w:bCs/>
-          <w:i w:val="false"/>
           <w:i w:val="false"/>
           <w:iCs w:val="false"/>
           <w:color w:val="auto"/>
@@ -2509,6 +2342,16 @@
           <w:u w:val="single"/>
           <w:lang w:val="nl-BE" w:eastAsia="en-US" w:bidi="ar-SA"/>
         </w:rPr>
+        <w:t>Week 8 – maandag 30/03/2020 tot vrijdag 3/04/2020:</w:t>
+      </w:r>
+      <w:r>
+        <w:br w:type="page"/>
+      </w:r>
+    </w:p>
+    <w:p>
+      <w:pPr>
+        <w:pStyle w:val="Normal"/>
+        <w:rPr/>
       </w:pPr>
       <w:r>
         <w:rPr>
@@ -2524,7 +2367,7 @@
           <w:u w:val="single"/>
           <w:lang w:val="nl-BE" w:eastAsia="en-US" w:bidi="ar-SA"/>
         </w:rPr>
-        <w:t>Week 6 – maandag 16/03/2020 tot vrijdag 20/03/2020:</w:t>
+        <w:t>Week 9 – maandag 6/04/2020 tot vrijdag 10/04/2020:</w:t>
       </w:r>
       <w:r>
         <w:br w:type="page"/>
@@ -2533,12 +2376,13 @@
     <w:p>
       <w:pPr>
         <w:pStyle w:val="Normal"/>
-        <w:rPr>
-          <w:rFonts w:ascii="Arial" w:hAnsi="Arial" w:eastAsia="Times New Roman" w:cs="Arial"/>
-          <w:b/>
+        <w:rPr/>
+      </w:pPr>
+      <w:r>
+        <w:rPr>
+          <w:rFonts w:eastAsia="Times New Roman" w:cs="Arial"/>
           <w:b/>
           <w:bCs/>
-          <w:i w:val="false"/>
           <w:i w:val="false"/>
           <w:iCs w:val="false"/>
           <w:color w:val="auto"/>
@@ -2548,6 +2392,16 @@
           <w:u w:val="single"/>
           <w:lang w:val="nl-BE" w:eastAsia="en-US" w:bidi="ar-SA"/>
         </w:rPr>
+        <w:t>Week 10 – maandag 13/04/2020 tot vrijdag 17/04/2020:</w:t>
+      </w:r>
+      <w:r>
+        <w:br w:type="page"/>
+      </w:r>
+    </w:p>
+    <w:p>
+      <w:pPr>
+        <w:pStyle w:val="Normal"/>
+        <w:rPr/>
       </w:pPr>
       <w:r>
         <w:rPr>
@@ -2563,7 +2417,7 @@
           <w:u w:val="single"/>
           <w:lang w:val="nl-BE" w:eastAsia="en-US" w:bidi="ar-SA"/>
         </w:rPr>
-        <w:t>Week 7 – maandag 23/03/2020 tot vrijdag 27/03/2020:</w:t>
+        <w:t>Week 11 – maandag 20/04/2020 tot vrijdag 24/04/2020:</w:t>
       </w:r>
       <w:r>
         <w:br w:type="page"/>
@@ -2572,12 +2426,13 @@
     <w:p>
       <w:pPr>
         <w:pStyle w:val="Normal"/>
-        <w:rPr>
-          <w:rFonts w:ascii="Arial" w:hAnsi="Arial" w:eastAsia="Times New Roman" w:cs="Arial"/>
-          <w:b/>
+        <w:rPr/>
+      </w:pPr>
+      <w:r>
+        <w:rPr>
+          <w:rFonts w:eastAsia="Times New Roman" w:cs="Arial"/>
           <w:b/>
           <w:bCs/>
-          <w:i w:val="false"/>
           <w:i w:val="false"/>
           <w:iCs w:val="false"/>
           <w:color w:val="auto"/>
@@ -2587,6 +2442,16 @@
           <w:u w:val="single"/>
           <w:lang w:val="nl-BE" w:eastAsia="en-US" w:bidi="ar-SA"/>
         </w:rPr>
+        <w:t>Week 12 – maandag 27/04/2020 tot vrijdag 1/05/2020:</w:t>
+      </w:r>
+      <w:r>
+        <w:br w:type="page"/>
+      </w:r>
+    </w:p>
+    <w:p>
+      <w:pPr>
+        <w:pStyle w:val="Normal"/>
+        <w:rPr/>
       </w:pPr>
       <w:r>
         <w:rPr>
@@ -2602,7 +2467,7 @@
           <w:u w:val="single"/>
           <w:lang w:val="nl-BE" w:eastAsia="en-US" w:bidi="ar-SA"/>
         </w:rPr>
-        <w:t>Week 8 – maandag 30/03/2020 tot vrijdag 3/04/2020:</w:t>
+        <w:t>Week 13 – maandag 4/05/2020 tot vrijdag 8/05/2020:</w:t>
       </w:r>
       <w:r>
         <w:br w:type="page"/>
@@ -2611,12 +2476,13 @@
     <w:p>
       <w:pPr>
         <w:pStyle w:val="Normal"/>
-        <w:rPr>
-          <w:rFonts w:ascii="Arial" w:hAnsi="Arial" w:eastAsia="Times New Roman" w:cs="Arial"/>
-          <w:b/>
+        <w:rPr/>
+      </w:pPr>
+      <w:r>
+        <w:rPr>
+          <w:rFonts w:eastAsia="Times New Roman" w:cs="Arial"/>
           <w:b/>
           <w:bCs/>
-          <w:i w:val="false"/>
           <w:i w:val="false"/>
           <w:iCs w:val="false"/>
           <w:color w:val="auto"/>
@@ -2626,6 +2492,16 @@
           <w:u w:val="single"/>
           <w:lang w:val="nl-BE" w:eastAsia="en-US" w:bidi="ar-SA"/>
         </w:rPr>
+        <w:t>Week 14 – maandag 11/05/2020 tot vrijdag 15/05/2020:</w:t>
+      </w:r>
+      <w:r>
+        <w:br w:type="page"/>
+      </w:r>
+    </w:p>
+    <w:p>
+      <w:pPr>
+        <w:pStyle w:val="Normal"/>
+        <w:rPr/>
       </w:pPr>
       <w:r>
         <w:rPr>
@@ -2641,7 +2517,7 @@
           <w:u w:val="single"/>
           <w:lang w:val="nl-BE" w:eastAsia="en-US" w:bidi="ar-SA"/>
         </w:rPr>
-        <w:t>Week 9 – maandag 6/04/2020 tot vrijdag 10/04/2020:</w:t>
+        <w:t>Week 15 – maandag 18/05/2020 tot vrijdag 22/05/2020:</w:t>
       </w:r>
       <w:r>
         <w:br w:type="page"/>
@@ -2650,12 +2526,13 @@
     <w:p>
       <w:pPr>
         <w:pStyle w:val="Normal"/>
-        <w:rPr>
-          <w:rFonts w:ascii="Arial" w:hAnsi="Arial" w:eastAsia="Times New Roman" w:cs="Arial"/>
-          <w:b/>
+        <w:rPr/>
+      </w:pPr>
+      <w:r>
+        <w:rPr>
+          <w:rFonts w:eastAsia="Times New Roman" w:cs="Arial"/>
           <w:b/>
           <w:bCs/>
-          <w:i w:val="false"/>
           <w:i w:val="false"/>
           <w:iCs w:val="false"/>
           <w:color w:val="auto"/>
@@ -2665,6 +2542,16 @@
           <w:u w:val="single"/>
           <w:lang w:val="nl-BE" w:eastAsia="en-US" w:bidi="ar-SA"/>
         </w:rPr>
+        <w:t>Week 16 – maandag 25/05/2020 tot vrijdag 29/05/2020:</w:t>
+      </w:r>
+      <w:r>
+        <w:br w:type="page"/>
+      </w:r>
+    </w:p>
+    <w:p>
+      <w:pPr>
+        <w:pStyle w:val="Normal"/>
+        <w:rPr/>
       </w:pPr>
       <w:r>
         <w:rPr>
@@ -2680,7 +2567,7 @@
           <w:u w:val="single"/>
           <w:lang w:val="nl-BE" w:eastAsia="en-US" w:bidi="ar-SA"/>
         </w:rPr>
-        <w:t>Week 10 – maandag 13/04/2020 tot vrijdag 17/04/2020:</w:t>
+        <w:t>Week 17 – maandag 1/06/2020 tot vrijdag 5/06/2020:</w:t>
       </w:r>
       <w:r>
         <w:br w:type="page"/>
@@ -2689,12 +2576,13 @@
     <w:p>
       <w:pPr>
         <w:pStyle w:val="Normal"/>
-        <w:rPr>
-          <w:rFonts w:ascii="Arial" w:hAnsi="Arial" w:eastAsia="Times New Roman" w:cs="Arial"/>
-          <w:b/>
+        <w:rPr/>
+      </w:pPr>
+      <w:r>
+        <w:rPr>
+          <w:rFonts w:eastAsia="Times New Roman" w:cs="Arial"/>
           <w:b/>
           <w:bCs/>
-          <w:i w:val="false"/>
           <w:i w:val="false"/>
           <w:iCs w:val="false"/>
           <w:color w:val="auto"/>
@@ -2704,6 +2592,16 @@
           <w:u w:val="single"/>
           <w:lang w:val="nl-BE" w:eastAsia="en-US" w:bidi="ar-SA"/>
         </w:rPr>
+        <w:t>Week 18 – maandag 8/06/2020 tot vrijdag 12/06/2020:</w:t>
+      </w:r>
+      <w:r>
+        <w:br w:type="page"/>
+      </w:r>
+    </w:p>
+    <w:p>
+      <w:pPr>
+        <w:pStyle w:val="Normal"/>
+        <w:rPr/>
       </w:pPr>
       <w:r>
         <w:rPr>
@@ -2719,310 +2617,12 @@
           <w:u w:val="single"/>
           <w:lang w:val="nl-BE" w:eastAsia="en-US" w:bidi="ar-SA"/>
         </w:rPr>
-        <w:t>Week 11 – maandag 20/04/2020 tot vrijdag 24/04/2020:</w:t>
-      </w:r>
-      <w:r>
-        <w:br w:type="page"/>
-      </w:r>
-    </w:p>
-    <w:p>
-      <w:pPr>
-        <w:pStyle w:val="Normal"/>
-        <w:rPr>
-          <w:rFonts w:ascii="Arial" w:hAnsi="Arial" w:eastAsia="Times New Roman" w:cs="Arial"/>
-          <w:b/>
-          <w:b/>
-          <w:bCs/>
-          <w:i w:val="false"/>
-          <w:i w:val="false"/>
-          <w:iCs w:val="false"/>
-          <w:color w:val="auto"/>
-          <w:kern w:val="0"/>
-          <w:sz w:val="28"/>
-          <w:szCs w:val="28"/>
-          <w:u w:val="single"/>
-          <w:lang w:val="nl-BE" w:eastAsia="en-US" w:bidi="ar-SA"/>
-        </w:rPr>
-      </w:pPr>
-      <w:r>
-        <w:rPr>
-          <w:rFonts w:eastAsia="Times New Roman" w:cs="Arial"/>
-          <w:b/>
-          <w:bCs/>
-          <w:i w:val="false"/>
-          <w:iCs w:val="false"/>
-          <w:color w:val="auto"/>
-          <w:kern w:val="0"/>
-          <w:sz w:val="28"/>
-          <w:szCs w:val="28"/>
-          <w:u w:val="single"/>
-          <w:lang w:val="nl-BE" w:eastAsia="en-US" w:bidi="ar-SA"/>
-        </w:rPr>
-        <w:t>Week 12 – maandag 27/04/2020 tot vrijdag 1/05/2020:</w:t>
-      </w:r>
-      <w:r>
-        <w:br w:type="page"/>
-      </w:r>
-    </w:p>
-    <w:p>
-      <w:pPr>
-        <w:pStyle w:val="Normal"/>
-        <w:rPr>
-          <w:rFonts w:ascii="Arial" w:hAnsi="Arial" w:eastAsia="Times New Roman" w:cs="Arial"/>
-          <w:b/>
-          <w:b/>
-          <w:bCs/>
-          <w:i w:val="false"/>
-          <w:i w:val="false"/>
-          <w:iCs w:val="false"/>
-          <w:color w:val="auto"/>
-          <w:kern w:val="0"/>
-          <w:sz w:val="28"/>
-          <w:szCs w:val="28"/>
-          <w:u w:val="single"/>
-          <w:lang w:val="nl-BE" w:eastAsia="en-US" w:bidi="ar-SA"/>
-        </w:rPr>
-      </w:pPr>
-      <w:r>
-        <w:rPr>
-          <w:rFonts w:eastAsia="Times New Roman" w:cs="Arial"/>
-          <w:b/>
-          <w:bCs/>
-          <w:i w:val="false"/>
-          <w:iCs w:val="false"/>
-          <w:color w:val="auto"/>
-          <w:kern w:val="0"/>
-          <w:sz w:val="28"/>
-          <w:szCs w:val="28"/>
-          <w:u w:val="single"/>
-          <w:lang w:val="nl-BE" w:eastAsia="en-US" w:bidi="ar-SA"/>
-        </w:rPr>
-        <w:t>Week 13 – maandag 4/05/2020 tot vrijdag 8/05/2020:</w:t>
-      </w:r>
-      <w:r>
-        <w:br w:type="page"/>
-      </w:r>
-    </w:p>
-    <w:p>
-      <w:pPr>
-        <w:pStyle w:val="Normal"/>
-        <w:rPr>
-          <w:rFonts w:ascii="Arial" w:hAnsi="Arial" w:eastAsia="Times New Roman" w:cs="Arial"/>
-          <w:b/>
-          <w:b/>
-          <w:bCs/>
-          <w:i w:val="false"/>
-          <w:i w:val="false"/>
-          <w:iCs w:val="false"/>
-          <w:color w:val="auto"/>
-          <w:kern w:val="0"/>
-          <w:sz w:val="28"/>
-          <w:szCs w:val="28"/>
-          <w:u w:val="single"/>
-          <w:lang w:val="nl-BE" w:eastAsia="en-US" w:bidi="ar-SA"/>
-        </w:rPr>
-      </w:pPr>
-      <w:r>
-        <w:rPr>
-          <w:rFonts w:eastAsia="Times New Roman" w:cs="Arial"/>
-          <w:b/>
-          <w:bCs/>
-          <w:i w:val="false"/>
-          <w:iCs w:val="false"/>
-          <w:color w:val="auto"/>
-          <w:kern w:val="0"/>
-          <w:sz w:val="28"/>
-          <w:szCs w:val="28"/>
-          <w:u w:val="single"/>
-          <w:lang w:val="nl-BE" w:eastAsia="en-US" w:bidi="ar-SA"/>
-        </w:rPr>
-        <w:t>Week 14 – maandag 11/05/2020 tot vrijdag 15/05/2020:</w:t>
-      </w:r>
-      <w:r>
-        <w:br w:type="page"/>
-      </w:r>
-    </w:p>
-    <w:p>
-      <w:pPr>
-        <w:pStyle w:val="Normal"/>
-        <w:rPr>
-          <w:rFonts w:ascii="Arial" w:hAnsi="Arial" w:eastAsia="Times New Roman" w:cs="Arial"/>
-          <w:b/>
-          <w:b/>
-          <w:bCs/>
-          <w:i w:val="false"/>
-          <w:i w:val="false"/>
-          <w:iCs w:val="false"/>
-          <w:color w:val="auto"/>
-          <w:kern w:val="0"/>
-          <w:sz w:val="28"/>
-          <w:szCs w:val="28"/>
-          <w:u w:val="single"/>
-          <w:lang w:val="nl-BE" w:eastAsia="en-US" w:bidi="ar-SA"/>
-        </w:rPr>
-      </w:pPr>
-      <w:r>
-        <w:rPr>
-          <w:rFonts w:eastAsia="Times New Roman" w:cs="Arial"/>
-          <w:b/>
-          <w:bCs/>
-          <w:i w:val="false"/>
-          <w:iCs w:val="false"/>
-          <w:color w:val="auto"/>
-          <w:kern w:val="0"/>
-          <w:sz w:val="28"/>
-          <w:szCs w:val="28"/>
-          <w:u w:val="single"/>
-          <w:lang w:val="nl-BE" w:eastAsia="en-US" w:bidi="ar-SA"/>
-        </w:rPr>
-        <w:t>Week 15 – maandag 18/05/2020 tot vrijdag 22/05/2020:</w:t>
-      </w:r>
-      <w:r>
-        <w:br w:type="page"/>
-      </w:r>
-    </w:p>
-    <w:p>
-      <w:pPr>
-        <w:pStyle w:val="Normal"/>
-        <w:rPr>
-          <w:rFonts w:ascii="Arial" w:hAnsi="Arial" w:eastAsia="Times New Roman" w:cs="Arial"/>
-          <w:b/>
-          <w:b/>
-          <w:bCs/>
-          <w:i w:val="false"/>
-          <w:i w:val="false"/>
-          <w:iCs w:val="false"/>
-          <w:color w:val="auto"/>
-          <w:kern w:val="0"/>
-          <w:sz w:val="28"/>
-          <w:szCs w:val="28"/>
-          <w:u w:val="single"/>
-          <w:lang w:val="nl-BE" w:eastAsia="en-US" w:bidi="ar-SA"/>
-        </w:rPr>
-      </w:pPr>
-      <w:r>
-        <w:rPr>
-          <w:rFonts w:eastAsia="Times New Roman" w:cs="Arial"/>
-          <w:b/>
-          <w:bCs/>
-          <w:i w:val="false"/>
-          <w:iCs w:val="false"/>
-          <w:color w:val="auto"/>
-          <w:kern w:val="0"/>
-          <w:sz w:val="28"/>
-          <w:szCs w:val="28"/>
-          <w:u w:val="single"/>
-          <w:lang w:val="nl-BE" w:eastAsia="en-US" w:bidi="ar-SA"/>
-        </w:rPr>
-        <w:t>Week 16 – maandag 25/05/2020 tot vrijdag 29/05/2020:</w:t>
-      </w:r>
-      <w:r>
-        <w:br w:type="page"/>
-      </w:r>
-    </w:p>
-    <w:p>
-      <w:pPr>
-        <w:pStyle w:val="Normal"/>
-        <w:rPr>
-          <w:rFonts w:ascii="Arial" w:hAnsi="Arial" w:eastAsia="Times New Roman" w:cs="Arial"/>
-          <w:b/>
-          <w:b/>
-          <w:bCs/>
-          <w:i w:val="false"/>
-          <w:i w:val="false"/>
-          <w:iCs w:val="false"/>
-          <w:color w:val="auto"/>
-          <w:kern w:val="0"/>
-          <w:sz w:val="28"/>
-          <w:szCs w:val="28"/>
-          <w:u w:val="single"/>
-          <w:lang w:val="nl-BE" w:eastAsia="en-US" w:bidi="ar-SA"/>
-        </w:rPr>
-      </w:pPr>
-      <w:r>
-        <w:rPr>
-          <w:rFonts w:eastAsia="Times New Roman" w:cs="Arial"/>
-          <w:b/>
-          <w:bCs/>
-          <w:i w:val="false"/>
-          <w:iCs w:val="false"/>
-          <w:color w:val="auto"/>
-          <w:kern w:val="0"/>
-          <w:sz w:val="28"/>
-          <w:szCs w:val="28"/>
-          <w:u w:val="single"/>
-          <w:lang w:val="nl-BE" w:eastAsia="en-US" w:bidi="ar-SA"/>
-        </w:rPr>
-        <w:t>Week 17 – maandag 1/06/2020 tot vrijdag 5/06/2020:</w:t>
-      </w:r>
-      <w:r>
-        <w:br w:type="page"/>
-      </w:r>
-    </w:p>
-    <w:p>
-      <w:pPr>
-        <w:pStyle w:val="Normal"/>
-        <w:rPr>
-          <w:rFonts w:ascii="Arial" w:hAnsi="Arial" w:eastAsia="Times New Roman" w:cs="Arial"/>
-          <w:b/>
-          <w:b/>
-          <w:bCs/>
-          <w:i w:val="false"/>
-          <w:i w:val="false"/>
-          <w:iCs w:val="false"/>
-          <w:color w:val="auto"/>
-          <w:kern w:val="0"/>
-          <w:sz w:val="28"/>
-          <w:szCs w:val="28"/>
-          <w:u w:val="single"/>
-          <w:lang w:val="nl-BE" w:eastAsia="en-US" w:bidi="ar-SA"/>
-        </w:rPr>
-      </w:pPr>
-      <w:r>
-        <w:rPr>
-          <w:rFonts w:eastAsia="Times New Roman" w:cs="Arial"/>
-          <w:b/>
-          <w:bCs/>
-          <w:i w:val="false"/>
-          <w:iCs w:val="false"/>
-          <w:color w:val="auto"/>
-          <w:kern w:val="0"/>
-          <w:sz w:val="28"/>
-          <w:szCs w:val="28"/>
-          <w:u w:val="single"/>
-          <w:lang w:val="nl-BE" w:eastAsia="en-US" w:bidi="ar-SA"/>
-        </w:rPr>
-        <w:t>Week 18 – maandag 8/06/2020 tot vrijdag 12/06/2020:</w:t>
-      </w:r>
-      <w:r>
-        <w:br w:type="page"/>
-      </w:r>
-    </w:p>
-    <w:p>
-      <w:pPr>
-        <w:pStyle w:val="Normal"/>
-        <w:rPr/>
-      </w:pPr>
-      <w:r>
-        <w:rPr>
-          <w:rFonts w:eastAsia="Times New Roman" w:cs="Arial"/>
-          <w:b/>
-          <w:bCs/>
-          <w:i w:val="false"/>
-          <w:iCs w:val="false"/>
-          <w:color w:val="auto"/>
-          <w:kern w:val="0"/>
-          <w:sz w:val="28"/>
-          <w:szCs w:val="28"/>
-          <w:u w:val="single"/>
-          <w:lang w:val="nl-BE" w:eastAsia="en-US" w:bidi="ar-SA"/>
-        </w:rPr>
         <w:t>Week 19 – maandag 15/06/2020 tot vrijdag 19/06/2020:</w:t>
       </w:r>
     </w:p>
     <w:sectPr>
-      <w:headerReference w:type="default" r:id="rId10"/>
-      <w:footerReference w:type="default" r:id="rId11"/>
+      <w:headerReference w:type="default" r:id="rId7"/>
+      <w:footerReference w:type="default" r:id="rId8"/>
       <w:type w:val="nextPage"/>
       <w:pgSz w:w="11906" w:h="16838"/>
       <w:pgMar w:left="1202" w:right="1133" w:header="1361" w:top="2127" w:footer="601" w:bottom="2495" w:gutter="0"/>
@@ -3084,7 +2684,7 @@
     <w:r>
       <w:rPr/>
       <w:drawing>
-        <wp:anchor behindDoc="1" distT="0" distB="0" distL="0" distR="0" simplePos="0" locked="0" layoutInCell="1" allowOverlap="1" relativeHeight="23">
+        <wp:anchor behindDoc="1" distT="0" distB="0" distL="0" distR="0" simplePos="0" locked="0" layoutInCell="1" allowOverlap="1" relativeHeight="22">
           <wp:simplePos x="0" y="0"/>
           <wp:positionH relativeFrom="page">
             <wp:posOffset>381635</wp:posOffset>
@@ -3095,7 +2695,7 @@
           <wp:extent cx="1908175" cy="1526540"/>
           <wp:effectExtent l="0" t="0" r="0" b="0"/>
           <wp:wrapNone/>
-          <wp:docPr id="6" name="Image2" descr=""/>
+          <wp:docPr id="3" name="Image2" descr=""/>
           <wp:cNvGraphicFramePr>
             <a:graphicFrameLocks xmlns:a="http://schemas.openxmlformats.org/drawingml/2006/main" noChangeAspect="1"/>
           </wp:cNvGraphicFramePr>
@@ -3103,7 +2703,7 @@
             <a:graphicData uri="http://schemas.openxmlformats.org/drawingml/2006/picture">
               <pic:pic xmlns:pic="http://schemas.openxmlformats.org/drawingml/2006/picture">
                 <pic:nvPicPr>
-                  <pic:cNvPr id="6" name="Image2" descr=""/>
+                  <pic:cNvPr id="3" name="Image2" descr=""/>
                   <pic:cNvPicPr>
                     <a:picLocks noChangeAspect="1" noChangeArrowheads="1"/>
                   </pic:cNvPicPr>
@@ -3143,7 +2743,7 @@
     </w:pPr>
     <w:r>
       <w:drawing>
-        <wp:anchor behindDoc="1" distT="0" distB="0" distL="0" distR="0" simplePos="0" locked="0" layoutInCell="1" allowOverlap="1" relativeHeight="45">
+        <wp:anchor behindDoc="1" distT="0" distB="0" distL="0" distR="0" simplePos="0" locked="0" layoutInCell="1" allowOverlap="1" relativeHeight="43">
           <wp:simplePos x="0" y="0"/>
           <wp:positionH relativeFrom="page">
             <wp:posOffset>114300</wp:posOffset>
@@ -3154,7 +2754,7 @@
           <wp:extent cx="4308475" cy="895350"/>
           <wp:effectExtent l="0" t="0" r="0" b="0"/>
           <wp:wrapNone/>
-          <wp:docPr id="5" name="Afbeelding 13" descr="C:\Users\rbodd\AppData\Local\Microsoft\Windows\INetCache\Content.Word\icoon_UGent_EA_NL_RGB_2400_kleur.png"/>
+          <wp:docPr id="2" name="Afbeelding 13" descr="C:\Users\rbodd\AppData\Local\Microsoft\Windows\INetCache\Content.Word\icoon_UGent_EA_NL_RGB_2400_kleur.png"/>
           <wp:cNvGraphicFramePr>
             <a:graphicFrameLocks xmlns:a="http://schemas.openxmlformats.org/drawingml/2006/main" noChangeAspect="1"/>
           </wp:cNvGraphicFramePr>
@@ -3162,7 +2762,7 @@
             <a:graphicData uri="http://schemas.openxmlformats.org/drawingml/2006/picture">
               <pic:pic xmlns:pic="http://schemas.openxmlformats.org/drawingml/2006/picture">
                 <pic:nvPicPr>
-                  <pic:cNvPr id="5" name="Afbeelding 13" descr="C:\Users\rbodd\AppData\Local\Microsoft\Windows\INetCache\Content.Word\icoon_UGent_EA_NL_RGB_2400_kleur.png"/>
+                  <pic:cNvPr id="2" name="Afbeelding 13" descr="C:\Users\rbodd\AppData\Local\Microsoft\Windows\INetCache\Content.Word\icoon_UGent_EA_NL_RGB_2400_kleur.png"/>
                   <pic:cNvPicPr>
                     <a:picLocks noChangeAspect="1" noChangeArrowheads="1"/>
                   </pic:cNvPicPr>
@@ -3218,6 +2818,7 @@
   <w:abstractNum w:abstractNumId="1">
     <w:lvl w:ilvl="0">
       <w:start w:val="1"/>
+      <w:pStyle w:val="Heading1"/>
       <w:numFmt w:val="none"/>
       <w:suff w:val="nothing"/>
       <w:lvlText w:val=""/>
@@ -3228,6 +2829,7 @@
     </w:lvl>
     <w:lvl w:ilvl="1">
       <w:start w:val="1"/>
+      <w:pStyle w:val="Heading2"/>
       <w:numFmt w:val="none"/>
       <w:suff w:val="nothing"/>
       <w:lvlText w:val=""/>
@@ -3238,6 +2840,7 @@
     </w:lvl>
     <w:lvl w:ilvl="2">
       <w:start w:val="1"/>
+      <w:pStyle w:val="Heading3"/>
       <w:numFmt w:val="none"/>
       <w:suff w:val="nothing"/>
       <w:lvlText w:val=""/>
@@ -3322,8 +2925,8 @@
       </w:pPr>
       <w:rPr>
         <w:rFonts w:ascii="Symbol" w:hAnsi="Symbol" w:cs="Symbol" w:hint="default"/>
-        <w:sz w:val="28"/>
-        <w:b/>
+        <w:sz w:val="20"/>
+        <w:b w:val="false"/>
         <w:rFonts w:cs="OpenSymbol"/>
       </w:rPr>
     </w:lvl>
@@ -3470,8 +3073,9 @@
       </w:pPr>
       <w:rPr>
         <w:rFonts w:ascii="Symbol" w:hAnsi="Symbol" w:cs="Symbol" w:hint="default"/>
-        <w:sz w:val="28"/>
-        <w:b/>
+        <w:sz w:val="20"/>
+        <w:b w:val="false"/>
+        <w:szCs w:val="12"/>
         <w:rFonts w:cs="OpenSymbol"/>
       </w:rPr>
     </w:lvl>
@@ -3618,8 +3222,8 @@
       </w:pPr>
       <w:rPr>
         <w:rFonts w:ascii="Symbol" w:hAnsi="Symbol" w:cs="Symbol" w:hint="default"/>
-        <w:sz w:val="28"/>
-        <w:b/>
+        <w:sz w:val="20"/>
+        <w:b w:val="false"/>
         <w:rFonts w:cs="OpenSymbol"/>
       </w:rPr>
     </w:lvl>
@@ -3915,7 +3519,7 @@
       <w:rPr>
         <w:rFonts w:ascii="Symbol" w:hAnsi="Symbol" w:cs="Symbol" w:hint="default"/>
         <w:sz w:val="20"/>
-        <w:b w:val="false"/>
+        <w:szCs w:val="20"/>
         <w:rFonts w:cs="OpenSymbol"/>
       </w:rPr>
     </w:lvl>
@@ -3932,6 +3536,8 @@
       </w:pPr>
       <w:rPr>
         <w:rFonts w:ascii="OpenSymbol" w:hAnsi="OpenSymbol" w:cs="OpenSymbol" w:hint="default"/>
+        <w:sz w:val="20"/>
+        <w:szCs w:val="20"/>
         <w:rFonts w:cs="OpenSymbol"/>
       </w:rPr>
     </w:lvl>
@@ -3948,6 +3554,8 @@
       </w:pPr>
       <w:rPr>
         <w:rFonts w:ascii="OpenSymbol" w:hAnsi="OpenSymbol" w:cs="OpenSymbol" w:hint="default"/>
+        <w:sz w:val="20"/>
+        <w:szCs w:val="20"/>
         <w:rFonts w:cs="OpenSymbol"/>
       </w:rPr>
     </w:lvl>
@@ -3964,6 +3572,8 @@
       </w:pPr>
       <w:rPr>
         <w:rFonts w:ascii="Symbol" w:hAnsi="Symbol" w:cs="Symbol" w:hint="default"/>
+        <w:sz w:val="20"/>
+        <w:szCs w:val="20"/>
         <w:rFonts w:cs="OpenSymbol"/>
       </w:rPr>
     </w:lvl>
@@ -3980,6 +3590,8 @@
       </w:pPr>
       <w:rPr>
         <w:rFonts w:ascii="OpenSymbol" w:hAnsi="OpenSymbol" w:cs="OpenSymbol" w:hint="default"/>
+        <w:sz w:val="20"/>
+        <w:szCs w:val="20"/>
         <w:rFonts w:cs="OpenSymbol"/>
       </w:rPr>
     </w:lvl>
@@ -3996,6 +3608,8 @@
       </w:pPr>
       <w:rPr>
         <w:rFonts w:ascii="OpenSymbol" w:hAnsi="OpenSymbol" w:cs="OpenSymbol" w:hint="default"/>
+        <w:sz w:val="20"/>
+        <w:szCs w:val="20"/>
         <w:rFonts w:cs="OpenSymbol"/>
       </w:rPr>
     </w:lvl>
@@ -4012,6 +3626,8 @@
       </w:pPr>
       <w:rPr>
         <w:rFonts w:ascii="Symbol" w:hAnsi="Symbol" w:cs="Symbol" w:hint="default"/>
+        <w:sz w:val="20"/>
+        <w:szCs w:val="20"/>
         <w:rFonts w:cs="OpenSymbol"/>
       </w:rPr>
     </w:lvl>
@@ -4028,6 +3644,8 @@
       </w:pPr>
       <w:rPr>
         <w:rFonts w:ascii="OpenSymbol" w:hAnsi="OpenSymbol" w:cs="OpenSymbol" w:hint="default"/>
+        <w:sz w:val="20"/>
+        <w:szCs w:val="20"/>
         <w:rFonts w:cs="OpenSymbol"/>
       </w:rPr>
     </w:lvl>
@@ -4044,6 +3662,8 @@
       </w:pPr>
       <w:rPr>
         <w:rFonts w:ascii="OpenSymbol" w:hAnsi="OpenSymbol" w:cs="OpenSymbol" w:hint="default"/>
+        <w:sz w:val="20"/>
+        <w:szCs w:val="20"/>
         <w:rFonts w:cs="OpenSymbol"/>
       </w:rPr>
     </w:lvl>
@@ -4063,7 +3683,7 @@
       <w:rPr>
         <w:rFonts w:ascii="Symbol" w:hAnsi="Symbol" w:cs="Symbol" w:hint="default"/>
         <w:sz w:val="20"/>
-        <w:b w:val="false"/>
+        <w:szCs w:val="20"/>
         <w:rFonts w:cs="OpenSymbol"/>
       </w:rPr>
     </w:lvl>
@@ -4080,6 +3700,8 @@
       </w:pPr>
       <w:rPr>
         <w:rFonts w:ascii="OpenSymbol" w:hAnsi="OpenSymbol" w:cs="OpenSymbol" w:hint="default"/>
+        <w:sz w:val="20"/>
+        <w:szCs w:val="20"/>
         <w:rFonts w:cs="OpenSymbol"/>
       </w:rPr>
     </w:lvl>
@@ -4096,6 +3718,8 @@
       </w:pPr>
       <w:rPr>
         <w:rFonts w:ascii="OpenSymbol" w:hAnsi="OpenSymbol" w:cs="OpenSymbol" w:hint="default"/>
+        <w:sz w:val="20"/>
+        <w:szCs w:val="20"/>
         <w:rFonts w:cs="OpenSymbol"/>
       </w:rPr>
     </w:lvl>
@@ -4112,6 +3736,8 @@
       </w:pPr>
       <w:rPr>
         <w:rFonts w:ascii="Symbol" w:hAnsi="Symbol" w:cs="Symbol" w:hint="default"/>
+        <w:sz w:val="20"/>
+        <w:szCs w:val="20"/>
         <w:rFonts w:cs="OpenSymbol"/>
       </w:rPr>
     </w:lvl>
@@ -4128,6 +3754,8 @@
       </w:pPr>
       <w:rPr>
         <w:rFonts w:ascii="OpenSymbol" w:hAnsi="OpenSymbol" w:cs="OpenSymbol" w:hint="default"/>
+        <w:sz w:val="20"/>
+        <w:szCs w:val="20"/>
         <w:rFonts w:cs="OpenSymbol"/>
       </w:rPr>
     </w:lvl>
@@ -4144,6 +3772,8 @@
       </w:pPr>
       <w:rPr>
         <w:rFonts w:ascii="OpenSymbol" w:hAnsi="OpenSymbol" w:cs="OpenSymbol" w:hint="default"/>
+        <w:sz w:val="20"/>
+        <w:szCs w:val="20"/>
         <w:rFonts w:cs="OpenSymbol"/>
       </w:rPr>
     </w:lvl>
@@ -4160,6 +3790,8 @@
       </w:pPr>
       <w:rPr>
         <w:rFonts w:ascii="Symbol" w:hAnsi="Symbol" w:cs="Symbol" w:hint="default"/>
+        <w:sz w:val="20"/>
+        <w:szCs w:val="20"/>
         <w:rFonts w:cs="OpenSymbol"/>
       </w:rPr>
     </w:lvl>
@@ -4176,6 +3808,8 @@
       </w:pPr>
       <w:rPr>
         <w:rFonts w:ascii="OpenSymbol" w:hAnsi="OpenSymbol" w:cs="OpenSymbol" w:hint="default"/>
+        <w:sz w:val="20"/>
+        <w:szCs w:val="20"/>
         <w:rFonts w:cs="OpenSymbol"/>
       </w:rPr>
     </w:lvl>
@@ -4192,6 +3826,8 @@
       </w:pPr>
       <w:rPr>
         <w:rFonts w:ascii="OpenSymbol" w:hAnsi="OpenSymbol" w:cs="OpenSymbol" w:hint="default"/>
+        <w:sz w:val="20"/>
+        <w:szCs w:val="20"/>
         <w:rFonts w:cs="OpenSymbol"/>
       </w:rPr>
     </w:lvl>
@@ -4211,7 +3847,7 @@
       <w:rPr>
         <w:rFonts w:ascii="Symbol" w:hAnsi="Symbol" w:cs="Symbol" w:hint="default"/>
         <w:sz w:val="20"/>
-        <w:b w:val="false"/>
+        <w:szCs w:val="20"/>
         <w:rFonts w:cs="OpenSymbol"/>
       </w:rPr>
     </w:lvl>
@@ -4228,6 +3864,8 @@
       </w:pPr>
       <w:rPr>
         <w:rFonts w:ascii="OpenSymbol" w:hAnsi="OpenSymbol" w:cs="OpenSymbol" w:hint="default"/>
+        <w:sz w:val="20"/>
+        <w:szCs w:val="20"/>
         <w:rFonts w:cs="OpenSymbol"/>
       </w:rPr>
     </w:lvl>
@@ -4244,6 +3882,8 @@
       </w:pPr>
       <w:rPr>
         <w:rFonts w:ascii="OpenSymbol" w:hAnsi="OpenSymbol" w:cs="OpenSymbol" w:hint="default"/>
+        <w:sz w:val="20"/>
+        <w:szCs w:val="20"/>
         <w:rFonts w:cs="OpenSymbol"/>
       </w:rPr>
     </w:lvl>
@@ -4260,6 +3900,8 @@
       </w:pPr>
       <w:rPr>
         <w:rFonts w:ascii="Symbol" w:hAnsi="Symbol" w:cs="Symbol" w:hint="default"/>
+        <w:sz w:val="20"/>
+        <w:szCs w:val="20"/>
         <w:rFonts w:cs="OpenSymbol"/>
       </w:rPr>
     </w:lvl>
@@ -4276,6 +3918,8 @@
       </w:pPr>
       <w:rPr>
         <w:rFonts w:ascii="OpenSymbol" w:hAnsi="OpenSymbol" w:cs="OpenSymbol" w:hint="default"/>
+        <w:sz w:val="20"/>
+        <w:szCs w:val="20"/>
         <w:rFonts w:cs="OpenSymbol"/>
       </w:rPr>
     </w:lvl>
@@ -4292,6 +3936,8 @@
       </w:pPr>
       <w:rPr>
         <w:rFonts w:ascii="OpenSymbol" w:hAnsi="OpenSymbol" w:cs="OpenSymbol" w:hint="default"/>
+        <w:sz w:val="20"/>
+        <w:szCs w:val="20"/>
         <w:rFonts w:cs="OpenSymbol"/>
       </w:rPr>
     </w:lvl>
@@ -4308,6 +3954,8 @@
       </w:pPr>
       <w:rPr>
         <w:rFonts w:ascii="Symbol" w:hAnsi="Symbol" w:cs="Symbol" w:hint="default"/>
+        <w:sz w:val="20"/>
+        <w:szCs w:val="20"/>
         <w:rFonts w:cs="OpenSymbol"/>
       </w:rPr>
     </w:lvl>
@@ -4324,6 +3972,8 @@
       </w:pPr>
       <w:rPr>
         <w:rFonts w:ascii="OpenSymbol" w:hAnsi="OpenSymbol" w:cs="OpenSymbol" w:hint="default"/>
+        <w:sz w:val="20"/>
+        <w:szCs w:val="20"/>
         <w:rFonts w:cs="OpenSymbol"/>
       </w:rPr>
     </w:lvl>
@@ -4340,6 +3990,172 @@
       </w:pPr>
       <w:rPr>
         <w:rFonts w:ascii="OpenSymbol" w:hAnsi="OpenSymbol" w:cs="OpenSymbol" w:hint="default"/>
+        <w:sz w:val="20"/>
+        <w:szCs w:val="20"/>
+        <w:rFonts w:cs="OpenSymbol"/>
+      </w:rPr>
+    </w:lvl>
+  </w:abstractNum>
+  <w:abstractNum w:abstractNumId="9">
+    <w:lvl w:ilvl="0">
+      <w:start w:val="1"/>
+      <w:numFmt w:val="bullet"/>
+      <w:lvlText w:val=""/>
+      <w:lvlJc w:val="left"/>
+      <w:pPr>
+        <w:tabs>
+          <w:tab w:val="num" w:pos="720"/>
+        </w:tabs>
+        <w:ind w:left="720" w:hanging="360"/>
+      </w:pPr>
+      <w:rPr>
+        <w:rFonts w:ascii="Symbol" w:hAnsi="Symbol" w:cs="Symbol" w:hint="default"/>
+        <w:sz w:val="20"/>
+        <w:szCs w:val="20"/>
+        <w:rFonts w:cs="OpenSymbol"/>
+      </w:rPr>
+    </w:lvl>
+    <w:lvl w:ilvl="1">
+      <w:start w:val="1"/>
+      <w:numFmt w:val="bullet"/>
+      <w:lvlText w:val="◦"/>
+      <w:lvlJc w:val="left"/>
+      <w:pPr>
+        <w:tabs>
+          <w:tab w:val="num" w:pos="1080"/>
+        </w:tabs>
+        <w:ind w:left="1080" w:hanging="360"/>
+      </w:pPr>
+      <w:rPr>
+        <w:rFonts w:ascii="OpenSymbol" w:hAnsi="OpenSymbol" w:cs="OpenSymbol" w:hint="default"/>
+        <w:sz w:val="20"/>
+        <w:szCs w:val="20"/>
+        <w:rFonts w:cs="OpenSymbol"/>
+      </w:rPr>
+    </w:lvl>
+    <w:lvl w:ilvl="2">
+      <w:start w:val="1"/>
+      <w:numFmt w:val="bullet"/>
+      <w:lvlText w:val="▪"/>
+      <w:lvlJc w:val="left"/>
+      <w:pPr>
+        <w:tabs>
+          <w:tab w:val="num" w:pos="1440"/>
+        </w:tabs>
+        <w:ind w:left="1440" w:hanging="360"/>
+      </w:pPr>
+      <w:rPr>
+        <w:rFonts w:ascii="OpenSymbol" w:hAnsi="OpenSymbol" w:cs="OpenSymbol" w:hint="default"/>
+        <w:sz w:val="20"/>
+        <w:szCs w:val="20"/>
+        <w:rFonts w:cs="OpenSymbol"/>
+      </w:rPr>
+    </w:lvl>
+    <w:lvl w:ilvl="3">
+      <w:start w:val="1"/>
+      <w:numFmt w:val="bullet"/>
+      <w:lvlText w:val=""/>
+      <w:lvlJc w:val="left"/>
+      <w:pPr>
+        <w:tabs>
+          <w:tab w:val="num" w:pos="1800"/>
+        </w:tabs>
+        <w:ind w:left="1800" w:hanging="360"/>
+      </w:pPr>
+      <w:rPr>
+        <w:rFonts w:ascii="Symbol" w:hAnsi="Symbol" w:cs="Symbol" w:hint="default"/>
+        <w:sz w:val="20"/>
+        <w:szCs w:val="20"/>
+        <w:rFonts w:cs="OpenSymbol"/>
+      </w:rPr>
+    </w:lvl>
+    <w:lvl w:ilvl="4">
+      <w:start w:val="1"/>
+      <w:numFmt w:val="bullet"/>
+      <w:lvlText w:val="◦"/>
+      <w:lvlJc w:val="left"/>
+      <w:pPr>
+        <w:tabs>
+          <w:tab w:val="num" w:pos="2160"/>
+        </w:tabs>
+        <w:ind w:left="2160" w:hanging="360"/>
+      </w:pPr>
+      <w:rPr>
+        <w:rFonts w:ascii="OpenSymbol" w:hAnsi="OpenSymbol" w:cs="OpenSymbol" w:hint="default"/>
+        <w:sz w:val="20"/>
+        <w:szCs w:val="20"/>
+        <w:rFonts w:cs="OpenSymbol"/>
+      </w:rPr>
+    </w:lvl>
+    <w:lvl w:ilvl="5">
+      <w:start w:val="1"/>
+      <w:numFmt w:val="bullet"/>
+      <w:lvlText w:val="▪"/>
+      <w:lvlJc w:val="left"/>
+      <w:pPr>
+        <w:tabs>
+          <w:tab w:val="num" w:pos="2520"/>
+        </w:tabs>
+        <w:ind w:left="2520" w:hanging="360"/>
+      </w:pPr>
+      <w:rPr>
+        <w:rFonts w:ascii="OpenSymbol" w:hAnsi="OpenSymbol" w:cs="OpenSymbol" w:hint="default"/>
+        <w:sz w:val="20"/>
+        <w:szCs w:val="20"/>
+        <w:rFonts w:cs="OpenSymbol"/>
+      </w:rPr>
+    </w:lvl>
+    <w:lvl w:ilvl="6">
+      <w:start w:val="1"/>
+      <w:numFmt w:val="bullet"/>
+      <w:lvlText w:val=""/>
+      <w:lvlJc w:val="left"/>
+      <w:pPr>
+        <w:tabs>
+          <w:tab w:val="num" w:pos="2880"/>
+        </w:tabs>
+        <w:ind w:left="2880" w:hanging="360"/>
+      </w:pPr>
+      <w:rPr>
+        <w:rFonts w:ascii="Symbol" w:hAnsi="Symbol" w:cs="Symbol" w:hint="default"/>
+        <w:sz w:val="20"/>
+        <w:szCs w:val="20"/>
+        <w:rFonts w:cs="OpenSymbol"/>
+      </w:rPr>
+    </w:lvl>
+    <w:lvl w:ilvl="7">
+      <w:start w:val="1"/>
+      <w:numFmt w:val="bullet"/>
+      <w:lvlText w:val="◦"/>
+      <w:lvlJc w:val="left"/>
+      <w:pPr>
+        <w:tabs>
+          <w:tab w:val="num" w:pos="3240"/>
+        </w:tabs>
+        <w:ind w:left="3240" w:hanging="360"/>
+      </w:pPr>
+      <w:rPr>
+        <w:rFonts w:ascii="OpenSymbol" w:hAnsi="OpenSymbol" w:cs="OpenSymbol" w:hint="default"/>
+        <w:sz w:val="20"/>
+        <w:szCs w:val="20"/>
+        <w:rFonts w:cs="OpenSymbol"/>
+      </w:rPr>
+    </w:lvl>
+    <w:lvl w:ilvl="8">
+      <w:start w:val="1"/>
+      <w:numFmt w:val="bullet"/>
+      <w:lvlText w:val="▪"/>
+      <w:lvlJc w:val="left"/>
+      <w:pPr>
+        <w:tabs>
+          <w:tab w:val="num" w:pos="3600"/>
+        </w:tabs>
+        <w:ind w:left="3600" w:hanging="360"/>
+      </w:pPr>
+      <w:rPr>
+        <w:rFonts w:ascii="OpenSymbol" w:hAnsi="OpenSymbol" w:cs="OpenSymbol" w:hint="default"/>
+        <w:sz w:val="20"/>
+        <w:szCs w:val="20"/>
         <w:rFonts w:cs="OpenSymbol"/>
       </w:rPr>
     </w:lvl>
@@ -4367,6 +4183,9 @@
   </w:num>
   <w:num w:numId="8">
     <w:abstractNumId w:val="8"/>
+  </w:num>
+  <w:num w:numId="9">
+    <w:abstractNumId w:val="9"/>
   </w:num>
 </w:numbering>
 </file>
@@ -4777,8 +4596,60 @@
       <w:lang w:val="nl-BE" w:eastAsia="en-US" w:bidi="ar-SA"/>
     </w:rPr>
   </w:style>
+  <w:style w:type="paragraph" w:styleId="Heading1">
+    <w:name w:val="Heading 1"/>
+    <w:basedOn w:val="Heading"/>
+    <w:next w:val="TextBody"/>
+    <w:qFormat/>
+    <w:pPr>
+      <w:spacing w:before="240" w:after="120"/>
+      <w:outlineLvl w:val="0"/>
+    </w:pPr>
+    <w:rPr>
+      <w:rFonts w:ascii="Liberation Serif" w:hAnsi="Liberation Serif" w:eastAsia="DejaVu Sans" w:cs="DejaVu Sans"/>
+      <w:b/>
+      <w:bCs/>
+      <w:sz w:val="48"/>
+      <w:szCs w:val="48"/>
+    </w:rPr>
+  </w:style>
+  <w:style w:type="paragraph" w:styleId="Heading2">
+    <w:name w:val="Heading 2"/>
+    <w:basedOn w:val="Heading"/>
+    <w:next w:val="TextBody"/>
+    <w:qFormat/>
+    <w:pPr>
+      <w:spacing w:before="200" w:after="120"/>
+      <w:outlineLvl w:val="1"/>
+    </w:pPr>
+    <w:rPr>
+      <w:rFonts w:ascii="Liberation Serif" w:hAnsi="Liberation Serif" w:eastAsia="DejaVu Sans" w:cs="DejaVu Sans"/>
+      <w:b/>
+      <w:bCs/>
+      <w:sz w:val="36"/>
+      <w:szCs w:val="36"/>
+    </w:rPr>
+  </w:style>
+  <w:style w:type="paragraph" w:styleId="Heading3">
+    <w:name w:val="Heading 3"/>
+    <w:basedOn w:val="Heading"/>
+    <w:next w:val="TextBody"/>
+    <w:qFormat/>
+    <w:pPr>
+      <w:spacing w:before="140" w:after="120"/>
+      <w:outlineLvl w:val="2"/>
+    </w:pPr>
+    <w:rPr>
+      <w:rFonts w:ascii="Liberation Serif" w:hAnsi="Liberation Serif" w:eastAsia="DejaVu Sans" w:cs="DejaVu Sans"/>
+      <w:b/>
+      <w:bCs/>
+      <w:sz w:val="28"/>
+      <w:szCs w:val="28"/>
+    </w:rPr>
+  </w:style>
   <w:style w:type="paragraph" w:styleId="Heading4">
     <w:name w:val="Heading 4"/>
+    <w:basedOn w:val="Normal"/>
     <w:qFormat/>
     <w:pPr>
       <w:widowControl w:val="false"/>
@@ -4786,7 +4657,9 @@
         <w:ilvl w:val="3"/>
         <w:numId w:val="1"/>
       </w:numPr>
+      <w:bidi w:val="0"/>
       <w:spacing w:before="120" w:after="120"/>
+      <w:jc w:val="left"/>
       <w:outlineLvl w:val="3"/>
     </w:pPr>
     <w:rPr>
@@ -4888,6 +4761,8 @@
     <w:qFormat/>
     <w:rPr>
       <w:rFonts w:ascii="OpenSymbol" w:hAnsi="OpenSymbol" w:eastAsia="OpenSymbol" w:cs="OpenSymbol"/>
+      <w:sz w:val="20"/>
+      <w:szCs w:val="20"/>
     </w:rPr>
   </w:style>
   <w:style w:type="character" w:styleId="Opsommingstekens">
@@ -5380,6 +5255,490 @@
   </w:style>
   <w:style w:type="character" w:styleId="ListLabel66">
     <w:name w:val="ListLabel 66"/>
+    <w:qFormat/>
+    <w:rPr/>
+  </w:style>
+  <w:style w:type="character" w:styleId="ListLabel67">
+    <w:name w:val="ListLabel 67"/>
+    <w:qFormat/>
+    <w:rPr>
+      <w:rFonts w:ascii="Arial" w:hAnsi="Arial" w:cs="OpenSymbol"/>
+      <w:b/>
+      <w:sz w:val="28"/>
+    </w:rPr>
+  </w:style>
+  <w:style w:type="character" w:styleId="ListLabel68">
+    <w:name w:val="ListLabel 68"/>
+    <w:qFormat/>
+    <w:rPr>
+      <w:rFonts w:cs="OpenSymbol"/>
+    </w:rPr>
+  </w:style>
+  <w:style w:type="character" w:styleId="ListLabel69">
+    <w:name w:val="ListLabel 69"/>
+    <w:qFormat/>
+    <w:rPr>
+      <w:rFonts w:cs="OpenSymbol"/>
+    </w:rPr>
+  </w:style>
+  <w:style w:type="character" w:styleId="ListLabel70">
+    <w:name w:val="ListLabel 70"/>
+    <w:qFormat/>
+    <w:rPr>
+      <w:rFonts w:cs="OpenSymbol"/>
+    </w:rPr>
+  </w:style>
+  <w:style w:type="character" w:styleId="ListLabel71">
+    <w:name w:val="ListLabel 71"/>
+    <w:qFormat/>
+    <w:rPr>
+      <w:rFonts w:cs="OpenSymbol"/>
+    </w:rPr>
+  </w:style>
+  <w:style w:type="character" w:styleId="ListLabel72">
+    <w:name w:val="ListLabel 72"/>
+    <w:qFormat/>
+    <w:rPr>
+      <w:rFonts w:cs="OpenSymbol"/>
+    </w:rPr>
+  </w:style>
+  <w:style w:type="character" w:styleId="ListLabel73">
+    <w:name w:val="ListLabel 73"/>
+    <w:qFormat/>
+    <w:rPr>
+      <w:rFonts w:cs="OpenSymbol"/>
+    </w:rPr>
+  </w:style>
+  <w:style w:type="character" w:styleId="ListLabel74">
+    <w:name w:val="ListLabel 74"/>
+    <w:qFormat/>
+    <w:rPr>
+      <w:rFonts w:cs="OpenSymbol"/>
+    </w:rPr>
+  </w:style>
+  <w:style w:type="character" w:styleId="ListLabel75">
+    <w:name w:val="ListLabel 75"/>
+    <w:qFormat/>
+    <w:rPr>
+      <w:rFonts w:cs="OpenSymbol"/>
+    </w:rPr>
+  </w:style>
+  <w:style w:type="character" w:styleId="ListLabel76">
+    <w:name w:val="ListLabel 76"/>
+    <w:qFormat/>
+    <w:rPr>
+      <w:rFonts w:ascii="Arial" w:hAnsi="Arial" w:cs="OpenSymbol"/>
+      <w:b/>
+      <w:sz w:val="28"/>
+    </w:rPr>
+  </w:style>
+  <w:style w:type="character" w:styleId="ListLabel77">
+    <w:name w:val="ListLabel 77"/>
+    <w:qFormat/>
+    <w:rPr>
+      <w:rFonts w:cs="OpenSymbol"/>
+    </w:rPr>
+  </w:style>
+  <w:style w:type="character" w:styleId="ListLabel78">
+    <w:name w:val="ListLabel 78"/>
+    <w:qFormat/>
+    <w:rPr>
+      <w:rFonts w:cs="OpenSymbol"/>
+    </w:rPr>
+  </w:style>
+  <w:style w:type="character" w:styleId="ListLabel79">
+    <w:name w:val="ListLabel 79"/>
+    <w:qFormat/>
+    <w:rPr>
+      <w:rFonts w:cs="OpenSymbol"/>
+    </w:rPr>
+  </w:style>
+  <w:style w:type="character" w:styleId="ListLabel80">
+    <w:name w:val="ListLabel 80"/>
+    <w:qFormat/>
+    <w:rPr>
+      <w:rFonts w:cs="OpenSymbol"/>
+    </w:rPr>
+  </w:style>
+  <w:style w:type="character" w:styleId="ListLabel81">
+    <w:name w:val="ListLabel 81"/>
+    <w:qFormat/>
+    <w:rPr>
+      <w:rFonts w:cs="OpenSymbol"/>
+    </w:rPr>
+  </w:style>
+  <w:style w:type="character" w:styleId="ListLabel82">
+    <w:name w:val="ListLabel 82"/>
+    <w:qFormat/>
+    <w:rPr>
+      <w:rFonts w:cs="OpenSymbol"/>
+    </w:rPr>
+  </w:style>
+  <w:style w:type="character" w:styleId="ListLabel83">
+    <w:name w:val="ListLabel 83"/>
+    <w:qFormat/>
+    <w:rPr>
+      <w:rFonts w:cs="OpenSymbol"/>
+    </w:rPr>
+  </w:style>
+  <w:style w:type="character" w:styleId="ListLabel84">
+    <w:name w:val="ListLabel 84"/>
+    <w:qFormat/>
+    <w:rPr>
+      <w:rFonts w:cs="OpenSymbol"/>
+    </w:rPr>
+  </w:style>
+  <w:style w:type="character" w:styleId="ListLabel85">
+    <w:name w:val="ListLabel 85"/>
+    <w:qFormat/>
+    <w:rPr>
+      <w:rFonts w:ascii="Arial" w:hAnsi="Arial" w:cs="OpenSymbol"/>
+      <w:b/>
+      <w:sz w:val="28"/>
+    </w:rPr>
+  </w:style>
+  <w:style w:type="character" w:styleId="ListLabel86">
+    <w:name w:val="ListLabel 86"/>
+    <w:qFormat/>
+    <w:rPr>
+      <w:rFonts w:cs="OpenSymbol"/>
+    </w:rPr>
+  </w:style>
+  <w:style w:type="character" w:styleId="ListLabel87">
+    <w:name w:val="ListLabel 87"/>
+    <w:qFormat/>
+    <w:rPr>
+      <w:rFonts w:cs="OpenSymbol"/>
+    </w:rPr>
+  </w:style>
+  <w:style w:type="character" w:styleId="ListLabel88">
+    <w:name w:val="ListLabel 88"/>
+    <w:qFormat/>
+    <w:rPr>
+      <w:rFonts w:cs="OpenSymbol"/>
+    </w:rPr>
+  </w:style>
+  <w:style w:type="character" w:styleId="ListLabel89">
+    <w:name w:val="ListLabel 89"/>
+    <w:qFormat/>
+    <w:rPr>
+      <w:rFonts w:cs="OpenSymbol"/>
+    </w:rPr>
+  </w:style>
+  <w:style w:type="character" w:styleId="ListLabel90">
+    <w:name w:val="ListLabel 90"/>
+    <w:qFormat/>
+    <w:rPr>
+      <w:rFonts w:cs="OpenSymbol"/>
+    </w:rPr>
+  </w:style>
+  <w:style w:type="character" w:styleId="ListLabel91">
+    <w:name w:val="ListLabel 91"/>
+    <w:qFormat/>
+    <w:rPr>
+      <w:rFonts w:cs="OpenSymbol"/>
+    </w:rPr>
+  </w:style>
+  <w:style w:type="character" w:styleId="ListLabel92">
+    <w:name w:val="ListLabel 92"/>
+    <w:qFormat/>
+    <w:rPr>
+      <w:rFonts w:cs="OpenSymbol"/>
+    </w:rPr>
+  </w:style>
+  <w:style w:type="character" w:styleId="ListLabel93">
+    <w:name w:val="ListLabel 93"/>
+    <w:qFormat/>
+    <w:rPr>
+      <w:rFonts w:cs="OpenSymbol"/>
+    </w:rPr>
+  </w:style>
+  <w:style w:type="character" w:styleId="ListLabel94">
+    <w:name w:val="ListLabel 94"/>
+    <w:qFormat/>
+    <w:rPr>
+      <w:rFonts w:ascii="Arial" w:hAnsi="Arial" w:cs="OpenSymbol"/>
+      <w:b w:val="false"/>
+      <w:sz w:val="20"/>
+    </w:rPr>
+  </w:style>
+  <w:style w:type="character" w:styleId="ListLabel95">
+    <w:name w:val="ListLabel 95"/>
+    <w:qFormat/>
+    <w:rPr>
+      <w:rFonts w:cs="OpenSymbol"/>
+    </w:rPr>
+  </w:style>
+  <w:style w:type="character" w:styleId="ListLabel96">
+    <w:name w:val="ListLabel 96"/>
+    <w:qFormat/>
+    <w:rPr>
+      <w:rFonts w:cs="OpenSymbol"/>
+    </w:rPr>
+  </w:style>
+  <w:style w:type="character" w:styleId="ListLabel97">
+    <w:name w:val="ListLabel 97"/>
+    <w:qFormat/>
+    <w:rPr>
+      <w:rFonts w:cs="OpenSymbol"/>
+    </w:rPr>
+  </w:style>
+  <w:style w:type="character" w:styleId="ListLabel98">
+    <w:name w:val="ListLabel 98"/>
+    <w:qFormat/>
+    <w:rPr>
+      <w:rFonts w:cs="OpenSymbol"/>
+    </w:rPr>
+  </w:style>
+  <w:style w:type="character" w:styleId="ListLabel99">
+    <w:name w:val="ListLabel 99"/>
+    <w:qFormat/>
+    <w:rPr>
+      <w:rFonts w:cs="OpenSymbol"/>
+    </w:rPr>
+  </w:style>
+  <w:style w:type="character" w:styleId="ListLabel100">
+    <w:name w:val="ListLabel 100"/>
+    <w:qFormat/>
+    <w:rPr>
+      <w:rFonts w:cs="OpenSymbol"/>
+    </w:rPr>
+  </w:style>
+  <w:style w:type="character" w:styleId="ListLabel101">
+    <w:name w:val="ListLabel 101"/>
+    <w:qFormat/>
+    <w:rPr>
+      <w:rFonts w:cs="OpenSymbol"/>
+    </w:rPr>
+  </w:style>
+  <w:style w:type="character" w:styleId="ListLabel102">
+    <w:name w:val="ListLabel 102"/>
+    <w:qFormat/>
+    <w:rPr>
+      <w:rFonts w:cs="OpenSymbol"/>
+    </w:rPr>
+  </w:style>
+  <w:style w:type="character" w:styleId="ListLabel103">
+    <w:name w:val="ListLabel 103"/>
+    <w:qFormat/>
+    <w:rPr>
+      <w:rFonts w:cs="OpenSymbol"/>
+      <w:b w:val="false"/>
+      <w:sz w:val="20"/>
+      <w:szCs w:val="12"/>
+    </w:rPr>
+  </w:style>
+  <w:style w:type="character" w:styleId="ListLabel104">
+    <w:name w:val="ListLabel 104"/>
+    <w:qFormat/>
+    <w:rPr>
+      <w:rFonts w:cs="OpenSymbol"/>
+    </w:rPr>
+  </w:style>
+  <w:style w:type="character" w:styleId="ListLabel105">
+    <w:name w:val="ListLabel 105"/>
+    <w:qFormat/>
+    <w:rPr>
+      <w:rFonts w:cs="OpenSymbol"/>
+    </w:rPr>
+  </w:style>
+  <w:style w:type="character" w:styleId="ListLabel106">
+    <w:name w:val="ListLabel 106"/>
+    <w:qFormat/>
+    <w:rPr>
+      <w:rFonts w:cs="OpenSymbol"/>
+    </w:rPr>
+  </w:style>
+  <w:style w:type="character" w:styleId="ListLabel107">
+    <w:name w:val="ListLabel 107"/>
+    <w:qFormat/>
+    <w:rPr>
+      <w:rFonts w:cs="OpenSymbol"/>
+    </w:rPr>
+  </w:style>
+  <w:style w:type="character" w:styleId="ListLabel108">
+    <w:name w:val="ListLabel 108"/>
+    <w:qFormat/>
+    <w:rPr>
+      <w:rFonts w:cs="OpenSymbol"/>
+    </w:rPr>
+  </w:style>
+  <w:style w:type="character" w:styleId="ListLabel109">
+    <w:name w:val="ListLabel 109"/>
+    <w:qFormat/>
+    <w:rPr>
+      <w:rFonts w:cs="OpenSymbol"/>
+    </w:rPr>
+  </w:style>
+  <w:style w:type="character" w:styleId="ListLabel110">
+    <w:name w:val="ListLabel 110"/>
+    <w:qFormat/>
+    <w:rPr>
+      <w:rFonts w:cs="OpenSymbol"/>
+    </w:rPr>
+  </w:style>
+  <w:style w:type="character" w:styleId="ListLabel111">
+    <w:name w:val="ListLabel 111"/>
+    <w:qFormat/>
+    <w:rPr>
+      <w:rFonts w:cs="OpenSymbol"/>
+    </w:rPr>
+  </w:style>
+  <w:style w:type="character" w:styleId="ListLabel112">
+    <w:name w:val="ListLabel 112"/>
+    <w:qFormat/>
+    <w:rPr>
+      <w:rFonts w:ascii="Arial" w:hAnsi="Arial" w:cs="OpenSymbol"/>
+      <w:b w:val="false"/>
+      <w:sz w:val="20"/>
+    </w:rPr>
+  </w:style>
+  <w:style w:type="character" w:styleId="ListLabel113">
+    <w:name w:val="ListLabel 113"/>
+    <w:qFormat/>
+    <w:rPr>
+      <w:rFonts w:cs="OpenSymbol"/>
+    </w:rPr>
+  </w:style>
+  <w:style w:type="character" w:styleId="ListLabel114">
+    <w:name w:val="ListLabel 114"/>
+    <w:qFormat/>
+    <w:rPr>
+      <w:rFonts w:cs="OpenSymbol"/>
+    </w:rPr>
+  </w:style>
+  <w:style w:type="character" w:styleId="ListLabel115">
+    <w:name w:val="ListLabel 115"/>
+    <w:qFormat/>
+    <w:rPr>
+      <w:rFonts w:cs="OpenSymbol"/>
+    </w:rPr>
+  </w:style>
+  <w:style w:type="character" w:styleId="ListLabel116">
+    <w:name w:val="ListLabel 116"/>
+    <w:qFormat/>
+    <w:rPr>
+      <w:rFonts w:cs="OpenSymbol"/>
+    </w:rPr>
+  </w:style>
+  <w:style w:type="character" w:styleId="ListLabel117">
+    <w:name w:val="ListLabel 117"/>
+    <w:qFormat/>
+    <w:rPr>
+      <w:rFonts w:cs="OpenSymbol"/>
+    </w:rPr>
+  </w:style>
+  <w:style w:type="character" w:styleId="ListLabel118">
+    <w:name w:val="ListLabel 118"/>
+    <w:qFormat/>
+    <w:rPr>
+      <w:rFonts w:cs="OpenSymbol"/>
+    </w:rPr>
+  </w:style>
+  <w:style w:type="character" w:styleId="ListLabel119">
+    <w:name w:val="ListLabel 119"/>
+    <w:qFormat/>
+    <w:rPr>
+      <w:rFonts w:cs="OpenSymbol"/>
+    </w:rPr>
+  </w:style>
+  <w:style w:type="character" w:styleId="ListLabel120">
+    <w:name w:val="ListLabel 120"/>
+    <w:qFormat/>
+    <w:rPr>
+      <w:rFonts w:cs="OpenSymbol"/>
+    </w:rPr>
+  </w:style>
+  <w:style w:type="character" w:styleId="ListLabel121">
+    <w:name w:val="ListLabel 121"/>
+    <w:qFormat/>
+    <w:rPr>
+      <w:rFonts w:ascii="Arial" w:hAnsi="Arial" w:cs="OpenSymbol"/>
+      <w:b w:val="false"/>
+      <w:sz w:val="20"/>
+    </w:rPr>
+  </w:style>
+  <w:style w:type="character" w:styleId="ListLabel122">
+    <w:name w:val="ListLabel 122"/>
+    <w:qFormat/>
+    <w:rPr>
+      <w:rFonts w:cs="OpenSymbol"/>
+    </w:rPr>
+  </w:style>
+  <w:style w:type="character" w:styleId="ListLabel123">
+    <w:name w:val="ListLabel 123"/>
+    <w:qFormat/>
+    <w:rPr>
+      <w:rFonts w:cs="OpenSymbol"/>
+    </w:rPr>
+  </w:style>
+  <w:style w:type="character" w:styleId="ListLabel124">
+    <w:name w:val="ListLabel 124"/>
+    <w:qFormat/>
+    <w:rPr>
+      <w:rFonts w:cs="OpenSymbol"/>
+    </w:rPr>
+  </w:style>
+  <w:style w:type="character" w:styleId="ListLabel125">
+    <w:name w:val="ListLabel 125"/>
+    <w:qFormat/>
+    <w:rPr>
+      <w:rFonts w:cs="OpenSymbol"/>
+    </w:rPr>
+  </w:style>
+  <w:style w:type="character" w:styleId="ListLabel126">
+    <w:name w:val="ListLabel 126"/>
+    <w:qFormat/>
+    <w:rPr>
+      <w:rFonts w:cs="OpenSymbol"/>
+    </w:rPr>
+  </w:style>
+  <w:style w:type="character" w:styleId="ListLabel127">
+    <w:name w:val="ListLabel 127"/>
+    <w:qFormat/>
+    <w:rPr>
+      <w:rFonts w:cs="OpenSymbol"/>
+    </w:rPr>
+  </w:style>
+  <w:style w:type="character" w:styleId="ListLabel128">
+    <w:name w:val="ListLabel 128"/>
+    <w:qFormat/>
+    <w:rPr>
+      <w:rFonts w:cs="OpenSymbol"/>
+    </w:rPr>
+  </w:style>
+  <w:style w:type="character" w:styleId="ListLabel129">
+    <w:name w:val="ListLabel 129"/>
+    <w:qFormat/>
+    <w:rPr>
+      <w:rFonts w:cs="OpenSymbol"/>
+    </w:rPr>
+  </w:style>
+  <w:style w:type="character" w:styleId="ListLabel130">
+    <w:name w:val="ListLabel 130"/>
+    <w:qFormat/>
+    <w:rPr>
+      <w:rFonts w:cs="Arial"/>
+      <w:sz w:val="24"/>
+      <w:szCs w:val="22"/>
+    </w:rPr>
+  </w:style>
+  <w:style w:type="character" w:styleId="ListLabel131">
+    <w:name w:val="ListLabel 131"/>
+    <w:qFormat/>
+    <w:rPr>
+      <w:b w:val="false"/>
+      <w:bCs w:val="false"/>
+      <w:u w:val="none"/>
+    </w:rPr>
+  </w:style>
+  <w:style w:type="character" w:styleId="ListLabel132">
+    <w:name w:val="ListLabel 132"/>
+    <w:qFormat/>
+    <w:rPr/>
+  </w:style>
+  <w:style w:type="character" w:styleId="NumberingSymbols">
+    <w:name w:val="Numbering Symbols"/>
     <w:qFormat/>
     <w:rPr/>
   </w:style>

</xml_diff>